<commit_message>
fixed replace checkbox for pdf
</commit_message>
<xml_diff>
--- a/EXAT.ECM.FED.API/DocumentTemplate/FED/VehicleInspectionDeliveryTemplate1.docx
+++ b/EXAT.ECM.FED.API/DocumentTemplate/FED/VehicleInspectionDeliveryTemplate1.docx
@@ -6,7 +6,7 @@
       <w:pPr>
         <w:jc w:val="right"/>
         <w:rPr>
-          <w:rFonts w:ascii="TH SarabunPSK" w:hAnsi="TH SarabunPSK" w:cs="TH SarabunPSK" w:hint="cs"/>
+          <w:rFonts w:ascii="TH SarabunPSK" w:hAnsi="TH SarabunPSK" w:cs="TH SarabunPSK"/>
           <w:sz w:val="24"/>
           <w:szCs w:val="24"/>
         </w:rPr>
@@ -33,7 +33,7 @@
     <w:p>
       <w:pPr>
         <w:rPr>
-          <w:rFonts w:ascii="TH SarabunPSK" w:hAnsi="TH SarabunPSK" w:cs="TH SarabunPSK" w:hint="cs"/>
+          <w:rFonts w:ascii="TH SarabunPSK" w:hAnsi="TH SarabunPSK" w:cs="TH SarabunPSK"/>
           <w:sz w:val="24"/>
           <w:szCs w:val="24"/>
         </w:rPr>
@@ -73,15 +73,15 @@
             <w:tcW w:w="10482" w:type="dxa"/>
             <w:gridSpan w:val="4"/>
             <w:tcBorders>
-              <w:left w:val="single" w:sz="8" w:space="0" w:color="000000"/>
-              <w:right w:val="single" w:sz="8" w:space="0" w:color="000000"/>
+              <w:left w:val="single" w:sz="8" w:space="0" w:color="000000" w:themeColor="text1"/>
+              <w:right w:val="single" w:sz="8" w:space="0" w:color="000000" w:themeColor="text1"/>
             </w:tcBorders>
           </w:tcPr>
           <w:p>
             <w:pPr>
               <w:jc w:val="center"/>
               <w:rPr>
-                <w:rFonts w:ascii="TH SarabunPSK" w:hAnsi="TH SarabunPSK" w:cs="TH SarabunPSK" w:hint="cs"/>
+                <w:rFonts w:ascii="TH SarabunPSK" w:hAnsi="TH SarabunPSK" w:cs="TH SarabunPSK"/>
                 <w:sz w:val="24"/>
                 <w:szCs w:val="24"/>
               </w:rPr>
@@ -89,6 +89,7 @@
             <w:r>
               <w:rPr>
                 <w:rFonts w:ascii="TH SarabunPSK" w:hAnsi="TH SarabunPSK" w:cs="TH SarabunPSK" w:hint="cs"/>
+                <w:noProof/>
                 <w:sz w:val="24"/>
                 <w:szCs w:val="24"/>
               </w:rPr>
@@ -130,7 +131,7 @@
                                 <pic:cNvPicPr/>
                               </pic:nvPicPr>
                               <pic:blipFill>
-                                <a:blip r:embed="rId8" cstate="print"/>
+                                <a:blip r:embed="rId9" cstate="print"/>
                                 <a:stretch>
                                   <a:fillRect/>
                                 </a:stretch>
@@ -153,9 +154,9 @@
                 </mc:Choice>
                 <mc:Fallback>
                   <w:pict>
-                    <v:group w14:anchorId="54E78FE8" id="Group 1" o:spid="_x0000_s1026" style="position:absolute;margin-left:9.95pt;margin-top:6.65pt;width:49.3pt;height:40.5pt;z-index:-251655680;mso-wrap-distance-left:0;mso-wrap-distance-right:0" coordsize="6261,5143" o:gfxdata="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">
+                    <v:group w14:anchorId="5F99AC07" id="Group 1" o:spid="_x0000_s1026" style="position:absolute;margin-left:9.95pt;margin-top:6.65pt;width:49.3pt;height:40.5pt;z-index:-251655680;mso-wrap-distance-left:0;mso-wrap-distance-right:0" coordsize="6261,5143" o:gfxdata="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">
                       <v:shape id="Image 2" o:spid="_x0000_s1027" type="#_x0000_t75" style="position:absolute;width:6249;height:5133;visibility:visible;mso-wrap-style:square" o:gfxdata="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">
-                        <v:imagedata r:id="rId9" o:title=""/>
+                        <v:imagedata r:id="rId10" o:title=""/>
                       </v:shape>
                     </v:group>
                   </w:pict>
@@ -176,7 +177,7 @@
             <w:pPr>
               <w:jc w:val="center"/>
               <w:rPr>
-                <w:rFonts w:ascii="TH SarabunPSK" w:hAnsi="TH SarabunPSK" w:cs="TH SarabunPSK" w:hint="cs"/>
+                <w:rFonts w:ascii="TH SarabunPSK" w:hAnsi="TH SarabunPSK" w:cs="TH SarabunPSK"/>
                 <w:sz w:val="24"/>
                 <w:szCs w:val="24"/>
               </w:rPr>
@@ -199,7 +200,7 @@
               </w:tabs>
               <w:jc w:val="center"/>
               <w:rPr>
-                <w:rFonts w:ascii="TH SarabunPSK" w:hAnsi="TH SarabunPSK" w:cs="TH SarabunPSK" w:hint="cs"/>
+                <w:rFonts w:ascii="TH SarabunPSK" w:hAnsi="TH SarabunPSK" w:cs="TH SarabunPSK"/>
                 <w:sz w:val="24"/>
                 <w:szCs w:val="24"/>
                 <w:u w:val="dotted"/>
@@ -229,7 +230,6 @@
                 <w:szCs w:val="24"/>
                 <w:u w:val="dotted"/>
               </w:rPr>
-              <w:tab/>
               <w:t>[</w:t>
             </w:r>
             <w:r>
@@ -250,15 +250,6 @@
               </w:rPr>
               <w:t>]</w:t>
             </w:r>
-            <w:r>
-              <w:rPr>
-                <w:rFonts w:ascii="TH SarabunPSK" w:hAnsi="TH SarabunPSK" w:cs="TH SarabunPSK"/>
-                <w:sz w:val="24"/>
-                <w:szCs w:val="24"/>
-                <w:u w:val="dotted"/>
-              </w:rPr>
-              <w:tab/>
-            </w:r>
           </w:p>
         </w:tc>
       </w:tr>
@@ -271,7 +262,7 @@
             <w:tcW w:w="5386" w:type="dxa"/>
             <w:gridSpan w:val="3"/>
             <w:tcBorders>
-              <w:left w:val="single" w:sz="8" w:space="0" w:color="000000"/>
+              <w:left w:val="single" w:sz="8" w:space="0" w:color="000000" w:themeColor="text1"/>
               <w:right w:val="nil"/>
             </w:tcBorders>
           </w:tcPr>
@@ -289,6 +280,7 @@
                 <w:insideH w:val="none" w:sz="0" w:space="0" w:color="auto"/>
                 <w:insideV w:val="none" w:sz="0" w:space="0" w:color="auto"/>
               </w:tblBorders>
+              <w:tblLayout w:type="fixed"/>
               <w:tblLook w:val="04A0" w:firstRow="1" w:lastRow="0" w:firstColumn="1" w:lastColumn="0" w:noHBand="0" w:noVBand="1"/>
             </w:tblPr>
             <w:tblGrid>
@@ -309,7 +301,7 @@
                 <w:p>
                   <w:pPr>
                     <w:rPr>
-                      <w:rFonts w:ascii="TH SarabunPSK" w:hAnsi="TH SarabunPSK" w:cs="TH SarabunPSK" w:hint="cs"/>
+                      <w:rFonts w:ascii="TH SarabunPSK" w:hAnsi="TH SarabunPSK" w:cs="TH SarabunPSK"/>
                       <w:sz w:val="24"/>
                       <w:szCs w:val="24"/>
                     </w:rPr>
@@ -349,7 +341,7 @@
                     <w:p>
                       <w:pPr>
                         <w:rPr>
-                          <w:rFonts w:ascii="TH SarabunPSK" w:hAnsi="TH SarabunPSK" w:cs="TH SarabunPSK" w:hint="cs"/>
+                          <w:rFonts w:ascii="TH SarabunPSK" w:hAnsi="TH SarabunPSK" w:cs="TH SarabunPSK"/>
                           <w:sz w:val="24"/>
                           <w:szCs w:val="24"/>
                         </w:rPr>
@@ -373,7 +365,7 @@
                 <w:p>
                   <w:pPr>
                     <w:rPr>
-                      <w:rFonts w:ascii="TH SarabunPSK" w:hAnsi="TH SarabunPSK" w:cs="TH SarabunPSK" w:hint="cs"/>
+                      <w:rFonts w:ascii="TH SarabunPSK" w:hAnsi="TH SarabunPSK" w:cs="TH SarabunPSK"/>
                       <w:sz w:val="24"/>
                       <w:szCs w:val="24"/>
                       <w:cs/>
@@ -416,7 +408,7 @@
                     <w:p>
                       <w:pPr>
                         <w:rPr>
-                          <w:rFonts w:ascii="TH SarabunPSK" w:hAnsi="TH SarabunPSK" w:cs="TH SarabunPSK" w:hint="cs"/>
+                          <w:rFonts w:ascii="TH SarabunPSK" w:hAnsi="TH SarabunPSK" w:cs="TH SarabunPSK"/>
                           <w:sz w:val="24"/>
                           <w:szCs w:val="24"/>
                         </w:rPr>
@@ -440,7 +432,7 @@
                 <w:p>
                   <w:pPr>
                     <w:rPr>
-                      <w:rFonts w:ascii="TH SarabunPSK" w:hAnsi="TH SarabunPSK" w:cs="TH SarabunPSK" w:hint="cs"/>
+                      <w:rFonts w:ascii="TH SarabunPSK" w:hAnsi="TH SarabunPSK" w:cs="TH SarabunPSK"/>
                       <w:sz w:val="24"/>
                       <w:szCs w:val="24"/>
                       <w:lang w:bidi="th-TH"/>
@@ -470,7 +462,7 @@
                 <w:p>
                   <w:pPr>
                     <w:rPr>
-                      <w:rFonts w:ascii="TH SarabunPSK" w:hAnsi="TH SarabunPSK" w:cs="TH SarabunPSK" w:hint="cs"/>
+                      <w:rFonts w:ascii="TH SarabunPSK" w:hAnsi="TH SarabunPSK" w:cs="TH SarabunPSK"/>
                       <w:sz w:val="24"/>
                       <w:szCs w:val="24"/>
                     </w:rPr>
@@ -501,7 +493,7 @@
                     <w:p>
                       <w:pPr>
                         <w:rPr>
-                          <w:rFonts w:ascii="TH SarabunPSK" w:hAnsi="TH SarabunPSK" w:cs="TH SarabunPSK" w:hint="cs"/>
+                          <w:rFonts w:ascii="TH SarabunPSK" w:hAnsi="TH SarabunPSK" w:cs="TH SarabunPSK"/>
                           <w:sz w:val="24"/>
                           <w:szCs w:val="24"/>
                         </w:rPr>
@@ -525,7 +517,7 @@
                 <w:p>
                   <w:pPr>
                     <w:rPr>
-                      <w:rFonts w:ascii="TH SarabunPSK" w:hAnsi="TH SarabunPSK" w:cs="TH SarabunPSK" w:hint="cs"/>
+                      <w:rFonts w:ascii="TH SarabunPSK" w:hAnsi="TH SarabunPSK" w:cs="TH SarabunPSK"/>
                       <w:sz w:val="24"/>
                       <w:szCs w:val="24"/>
                       <w:lang w:bidi="th-TH"/>
@@ -565,7 +557,7 @@
                     <w:p>
                       <w:pPr>
                         <w:rPr>
-                          <w:rFonts w:ascii="TH SarabunPSK" w:hAnsi="TH SarabunPSK" w:cs="TH SarabunPSK" w:hint="cs"/>
+                          <w:rFonts w:ascii="TH SarabunPSK" w:hAnsi="TH SarabunPSK" w:cs="TH SarabunPSK"/>
                           <w:sz w:val="24"/>
                           <w:szCs w:val="24"/>
                         </w:rPr>
@@ -589,7 +581,7 @@
                 <w:p>
                   <w:pPr>
                     <w:rPr>
-                      <w:rFonts w:ascii="TH SarabunPSK" w:hAnsi="TH SarabunPSK" w:cs="TH SarabunPSK" w:hint="cs"/>
+                      <w:rFonts w:ascii="TH SarabunPSK" w:hAnsi="TH SarabunPSK" w:cs="TH SarabunPSK"/>
                       <w:sz w:val="24"/>
                       <w:szCs w:val="24"/>
                     </w:rPr>
@@ -601,7 +593,7 @@
           <w:p>
             <w:pPr>
               <w:rPr>
-                <w:rFonts w:ascii="TH SarabunPSK" w:hAnsi="TH SarabunPSK" w:cs="TH SarabunPSK" w:hint="cs"/>
+                <w:rFonts w:ascii="TH SarabunPSK" w:hAnsi="TH SarabunPSK" w:cs="TH SarabunPSK"/>
                 <w:sz w:val="24"/>
                 <w:szCs w:val="24"/>
               </w:rPr>
@@ -613,7 +605,7 @@
             <w:tcW w:w="5092" w:type="dxa"/>
             <w:tcBorders>
               <w:left w:val="nil"/>
-              <w:right w:val="single" w:sz="8" w:space="0" w:color="000000"/>
+              <w:right w:val="single" w:sz="8" w:space="0" w:color="000000" w:themeColor="text1"/>
             </w:tcBorders>
           </w:tcPr>
           <w:p>
@@ -623,7 +615,7 @@
                 <w:tab w:val="left" w:pos="4374"/>
               </w:tabs>
               <w:rPr>
-                <w:rFonts w:ascii="TH SarabunPSK" w:hAnsi="TH SarabunPSK" w:cs="TH SarabunPSK" w:hint="cs"/>
+                <w:rFonts w:ascii="TH SarabunPSK" w:hAnsi="TH SarabunPSK" w:cs="TH SarabunPSK"/>
                 <w:sz w:val="24"/>
                 <w:szCs w:val="24"/>
                 <w:u w:val="dotted"/>
@@ -683,7 +675,7 @@
                 <w:tab w:val="left" w:pos="4374"/>
               </w:tabs>
               <w:rPr>
-                <w:rFonts w:ascii="TH SarabunPSK" w:hAnsi="TH SarabunPSK" w:cs="TH SarabunPSK" w:hint="cs"/>
+                <w:rFonts w:ascii="TH SarabunPSK" w:hAnsi="TH SarabunPSK" w:cs="TH SarabunPSK"/>
                 <w:sz w:val="24"/>
                 <w:szCs w:val="24"/>
                 <w:u w:val="dotted"/>
@@ -745,7 +737,7 @@
                 <w:tab w:val="left" w:pos="4374"/>
               </w:tabs>
               <w:rPr>
-                <w:rFonts w:ascii="TH SarabunPSK" w:hAnsi="TH SarabunPSK" w:cs="TH SarabunPSK" w:hint="cs"/>
+                <w:rFonts w:ascii="TH SarabunPSK" w:hAnsi="TH SarabunPSK" w:cs="TH SarabunPSK"/>
                 <w:sz w:val="24"/>
                 <w:szCs w:val="24"/>
                 <w:u w:val="dotted"/>
@@ -777,15 +769,6 @@
                 <w:u w:val="dotted"/>
               </w:rPr>
               <w:t>REQUEST_SEC_NAME</w:t>
-            </w:r>
-            <w:r>
-              <w:rPr>
-                <w:rFonts w:ascii="TH SarabunPSK" w:hAnsi="TH SarabunPSK" w:cs="TH SarabunPSK" w:hint="cs"/>
-                <w:sz w:val="24"/>
-                <w:szCs w:val="24"/>
-                <w:u w:val="dotted"/>
-              </w:rPr>
-              <w:t xml:space="preserve"> </w:t>
             </w:r>
             <w:r>
               <w:rPr>
@@ -871,15 +854,15 @@
             <w:tcW w:w="5386" w:type="dxa"/>
             <w:gridSpan w:val="3"/>
             <w:tcBorders>
-              <w:left w:val="single" w:sz="8" w:space="0" w:color="000000"/>
+              <w:left w:val="single" w:sz="8" w:space="0" w:color="000000" w:themeColor="text1"/>
               <w:bottom w:val="single" w:sz="4" w:space="0" w:color="auto"/>
-              <w:right w:val="single" w:sz="8" w:space="0" w:color="000000"/>
+              <w:right w:val="single" w:sz="8" w:space="0" w:color="000000" w:themeColor="text1"/>
             </w:tcBorders>
           </w:tcPr>
           <w:p>
             <w:pPr>
               <w:rPr>
-                <w:rFonts w:ascii="TH SarabunPSK" w:hAnsi="TH SarabunPSK" w:cs="TH SarabunPSK" w:hint="cs"/>
+                <w:rFonts w:ascii="TH SarabunPSK" w:hAnsi="TH SarabunPSK" w:cs="TH SarabunPSK"/>
                 <w:sz w:val="24"/>
                 <w:szCs w:val="24"/>
                 <w:cs/>
@@ -900,15 +883,15 @@
           <w:tcPr>
             <w:tcW w:w="5092" w:type="dxa"/>
             <w:tcBorders>
-              <w:left w:val="single" w:sz="8" w:space="0" w:color="000000"/>
+              <w:left w:val="single" w:sz="8" w:space="0" w:color="000000" w:themeColor="text1"/>
               <w:bottom w:val="single" w:sz="4" w:space="0" w:color="auto"/>
-              <w:right w:val="single" w:sz="8" w:space="0" w:color="000000"/>
+              <w:right w:val="single" w:sz="8" w:space="0" w:color="000000" w:themeColor="text1"/>
             </w:tcBorders>
           </w:tcPr>
           <w:p>
             <w:pPr>
               <w:rPr>
-                <w:rFonts w:ascii="TH SarabunPSK" w:hAnsi="TH SarabunPSK" w:cs="TH SarabunPSK" w:hint="cs"/>
+                <w:rFonts w:ascii="TH SarabunPSK" w:hAnsi="TH SarabunPSK" w:cs="TH SarabunPSK"/>
                 <w:sz w:val="24"/>
                 <w:szCs w:val="24"/>
               </w:rPr>
@@ -953,6 +936,7 @@
                 <w:insideH w:val="none" w:sz="0" w:space="0" w:color="auto"/>
                 <w:insideV w:val="none" w:sz="0" w:space="0" w:color="auto"/>
               </w:tblBorders>
+              <w:tblLayout w:type="fixed"/>
               <w:tblLook w:val="04A0" w:firstRow="1" w:lastRow="0" w:firstColumn="1" w:lastColumn="0" w:noHBand="0" w:noVBand="1"/>
             </w:tblPr>
             <w:tblGrid>
@@ -970,7 +954,7 @@
                 <w:p>
                   <w:pPr>
                     <w:rPr>
-                      <w:rFonts w:ascii="TH SarabunPSK" w:hAnsi="TH SarabunPSK" w:cs="TH SarabunPSK" w:hint="cs"/>
+                      <w:rFonts w:ascii="TH SarabunPSK" w:hAnsi="TH SarabunPSK" w:cs="TH SarabunPSK"/>
                       <w:sz w:val="24"/>
                       <w:szCs w:val="24"/>
                       <w:lang w:bidi="th-TH"/>
@@ -1001,7 +985,7 @@
                   <w:id w:val="1628277787"/>
                   <w14:checkbox>
                     <w14:checked w14:val="0"/>
-                    <w14:checkedState w14:val="00FE" w14:font="Wingdings"/>
+                    <w14:checkedState w14:val="0052" w14:font="Wingdings 2"/>
                     <w14:uncheckedState w14:val="2610" w14:font="MS Gothic"/>
                   </w14:checkbox>
                 </w:sdtPr>
@@ -1013,7 +997,7 @@
                     <w:p>
                       <w:pPr>
                         <w:rPr>
-                          <w:rFonts w:ascii="TH SarabunPSK" w:hAnsi="TH SarabunPSK" w:cs="TH SarabunPSK" w:hint="cs"/>
+                          <w:rFonts w:ascii="TH SarabunPSK" w:hAnsi="TH SarabunPSK" w:cs="TH SarabunPSK"/>
                           <w:sz w:val="24"/>
                           <w:szCs w:val="24"/>
                           <w:lang w:bidi="th-TH"/>
@@ -1021,7 +1005,7 @@
                       </w:pPr>
                       <w:r>
                         <w:rPr>
-                          <w:rFonts w:ascii="MS Gothic" w:eastAsia="MS Gothic" w:hAnsi="MS Gothic" w:cs="TH SarabunPSK" w:hint="eastAsia"/>
+                          <w:rFonts w:ascii="Segoe UI Symbol" w:eastAsia="MS Gothic" w:hAnsi="Segoe UI Symbol" w:cs="Segoe UI Symbol"/>
                           <w:sz w:val="24"/>
                           <w:szCs w:val="24"/>
                           <w:lang w:bidi="th-TH"/>
@@ -1039,7 +1023,7 @@
                 <w:p>
                   <w:pPr>
                     <w:rPr>
-                      <w:rFonts w:ascii="TH SarabunPSK" w:hAnsi="TH SarabunPSK" w:cs="TH SarabunPSK" w:hint="cs"/>
+                      <w:rFonts w:ascii="TH SarabunPSK" w:hAnsi="TH SarabunPSK" w:cs="TH SarabunPSK"/>
                       <w:sz w:val="24"/>
                       <w:szCs w:val="24"/>
                       <w:lang w:bidi="th-TH"/>
@@ -1070,7 +1054,7 @@
                   <w:id w:val="1781533381"/>
                   <w14:checkbox>
                     <w14:checked w14:val="0"/>
-                    <w14:checkedState w14:val="00FE" w14:font="Wingdings"/>
+                    <w14:checkedState w14:val="0052" w14:font="Wingdings 2"/>
                     <w14:uncheckedState w14:val="2610" w14:font="MS Gothic"/>
                   </w14:checkbox>
                 </w:sdtPr>
@@ -1082,7 +1066,7 @@
                     <w:p>
                       <w:pPr>
                         <w:rPr>
-                          <w:rFonts w:ascii="TH SarabunPSK" w:hAnsi="TH SarabunPSK" w:cs="TH SarabunPSK" w:hint="cs"/>
+                          <w:rFonts w:ascii="TH SarabunPSK" w:hAnsi="TH SarabunPSK" w:cs="TH SarabunPSK"/>
                           <w:sz w:val="24"/>
                           <w:szCs w:val="24"/>
                           <w:lang w:bidi="th-TH"/>
@@ -1090,7 +1074,7 @@
                       </w:pPr>
                       <w:r>
                         <w:rPr>
-                          <w:rFonts w:ascii="MS Gothic" w:eastAsia="MS Gothic" w:hAnsi="MS Gothic" w:cs="TH SarabunPSK" w:hint="eastAsia"/>
+                          <w:rFonts w:ascii="Segoe UI Symbol" w:eastAsia="MS Gothic" w:hAnsi="Segoe UI Symbol" w:cs="Segoe UI Symbol"/>
                           <w:sz w:val="24"/>
                           <w:szCs w:val="24"/>
                           <w:lang w:bidi="th-TH"/>
@@ -1108,7 +1092,7 @@
                 <w:p>
                   <w:pPr>
                     <w:rPr>
-                      <w:rFonts w:ascii="TH SarabunPSK" w:hAnsi="TH SarabunPSK" w:cs="TH SarabunPSK" w:hint="cs"/>
+                      <w:rFonts w:ascii="TH SarabunPSK" w:hAnsi="TH SarabunPSK" w:cs="TH SarabunPSK"/>
                       <w:sz w:val="24"/>
                       <w:szCs w:val="24"/>
                       <w:lang w:bidi="th-TH"/>
@@ -1135,7 +1119,7 @@
                 <w:p>
                   <w:pPr>
                     <w:rPr>
-                      <w:rFonts w:ascii="TH SarabunPSK" w:hAnsi="TH SarabunPSK" w:cs="TH SarabunPSK" w:hint="cs"/>
+                      <w:rFonts w:ascii="TH SarabunPSK" w:hAnsi="TH SarabunPSK" w:cs="TH SarabunPSK"/>
                       <w:sz w:val="24"/>
                       <w:szCs w:val="24"/>
                       <w:lang w:bidi="th-TH"/>
@@ -1167,7 +1151,7 @@
                   <w:id w:val="-929125900"/>
                   <w14:checkbox>
                     <w14:checked w14:val="0"/>
-                    <w14:checkedState w14:val="00FE" w14:font="Wingdings"/>
+                    <w14:checkedState w14:val="0052" w14:font="Wingdings 2"/>
                     <w14:uncheckedState w14:val="2610" w14:font="MS Gothic"/>
                   </w14:checkbox>
                 </w:sdtPr>
@@ -1179,7 +1163,7 @@
                     <w:p>
                       <w:pPr>
                         <w:rPr>
-                          <w:rFonts w:ascii="TH SarabunPSK" w:hAnsi="TH SarabunPSK" w:cs="TH SarabunPSK" w:hint="cs"/>
+                          <w:rFonts w:ascii="TH SarabunPSK" w:hAnsi="TH SarabunPSK" w:cs="TH SarabunPSK"/>
                           <w:sz w:val="24"/>
                           <w:szCs w:val="24"/>
                           <w:lang w:bidi="th-TH"/>
@@ -1187,7 +1171,7 @@
                       </w:pPr>
                       <w:r>
                         <w:rPr>
-                          <w:rFonts w:ascii="MS Gothic" w:eastAsia="MS Gothic" w:hAnsi="MS Gothic" w:cs="TH SarabunPSK" w:hint="eastAsia"/>
+                          <w:rFonts w:ascii="Segoe UI Symbol" w:eastAsia="MS Gothic" w:hAnsi="Segoe UI Symbol" w:cs="Segoe UI Symbol" w:hint="cs"/>
                           <w:sz w:val="24"/>
                           <w:szCs w:val="24"/>
                           <w:cs/>
@@ -1206,7 +1190,7 @@
                 <w:p>
                   <w:pPr>
                     <w:rPr>
-                      <w:rFonts w:ascii="TH SarabunPSK" w:hAnsi="TH SarabunPSK" w:cs="TH SarabunPSK" w:hint="cs"/>
+                      <w:rFonts w:ascii="TH SarabunPSK" w:hAnsi="TH SarabunPSK" w:cs="TH SarabunPSK"/>
                       <w:sz w:val="24"/>
                       <w:szCs w:val="24"/>
                       <w:lang w:bidi="th-TH"/>
@@ -1238,7 +1222,7 @@
                   <w:id w:val="-1198858747"/>
                   <w14:checkbox>
                     <w14:checked w14:val="0"/>
-                    <w14:checkedState w14:val="00FE" w14:font="Wingdings"/>
+                    <w14:checkedState w14:val="0052" w14:font="Wingdings 2"/>
                     <w14:uncheckedState w14:val="2610" w14:font="MS Gothic"/>
                   </w14:checkbox>
                 </w:sdtPr>
@@ -1250,7 +1234,7 @@
                     <w:p>
                       <w:pPr>
                         <w:rPr>
-                          <w:rFonts w:ascii="TH SarabunPSK" w:hAnsi="TH SarabunPSK" w:cs="TH SarabunPSK" w:hint="cs"/>
+                          <w:rFonts w:ascii="TH SarabunPSK" w:hAnsi="TH SarabunPSK" w:cs="TH SarabunPSK"/>
                           <w:sz w:val="24"/>
                           <w:szCs w:val="24"/>
                           <w:lang w:bidi="th-TH"/>
@@ -1258,7 +1242,7 @@
                       </w:pPr>
                       <w:r>
                         <w:rPr>
-                          <w:rFonts w:ascii="MS Gothic" w:eastAsia="MS Gothic" w:hAnsi="MS Gothic" w:cs="TH SarabunPSK" w:hint="eastAsia"/>
+                          <w:rFonts w:ascii="Segoe UI Symbol" w:eastAsia="MS Gothic" w:hAnsi="Segoe UI Symbol" w:cs="Segoe UI Symbol" w:hint="cs"/>
                           <w:sz w:val="24"/>
                           <w:szCs w:val="24"/>
                           <w:cs/>
@@ -1277,7 +1261,7 @@
                 <w:p>
                   <w:pPr>
                     <w:rPr>
-                      <w:rFonts w:ascii="TH SarabunPSK" w:hAnsi="TH SarabunPSK" w:cs="TH SarabunPSK" w:hint="cs"/>
+                      <w:rFonts w:ascii="TH SarabunPSK" w:hAnsi="TH SarabunPSK" w:cs="TH SarabunPSK"/>
                       <w:sz w:val="24"/>
                       <w:szCs w:val="24"/>
                       <w:lang w:bidi="th-TH"/>
@@ -1304,7 +1288,7 @@
                 <w:p>
                   <w:pPr>
                     <w:rPr>
-                      <w:rFonts w:ascii="TH SarabunPSK" w:hAnsi="TH SarabunPSK" w:cs="TH SarabunPSK" w:hint="cs"/>
+                      <w:rFonts w:ascii="TH SarabunPSK" w:hAnsi="TH SarabunPSK" w:cs="TH SarabunPSK"/>
                       <w:sz w:val="24"/>
                       <w:szCs w:val="24"/>
                       <w:lang w:bidi="th-TH"/>
@@ -1336,7 +1320,7 @@
                   <w:id w:val="-815487836"/>
                   <w14:checkbox>
                     <w14:checked w14:val="0"/>
-                    <w14:checkedState w14:val="00FE" w14:font="Wingdings"/>
+                    <w14:checkedState w14:val="0052" w14:font="Wingdings 2"/>
                     <w14:uncheckedState w14:val="2610" w14:font="MS Gothic"/>
                   </w14:checkbox>
                 </w:sdtPr>
@@ -1348,7 +1332,7 @@
                     <w:p>
                       <w:pPr>
                         <w:rPr>
-                          <w:rFonts w:ascii="TH SarabunPSK" w:hAnsi="TH SarabunPSK" w:cs="TH SarabunPSK" w:hint="cs"/>
+                          <w:rFonts w:ascii="TH SarabunPSK" w:hAnsi="TH SarabunPSK" w:cs="TH SarabunPSK"/>
                           <w:sz w:val="24"/>
                           <w:szCs w:val="24"/>
                           <w:lang w:bidi="th-TH"/>
@@ -1375,7 +1359,7 @@
                 <w:p>
                   <w:pPr>
                     <w:rPr>
-                      <w:rFonts w:ascii="TH SarabunPSK" w:hAnsi="TH SarabunPSK" w:cs="TH SarabunPSK" w:hint="cs"/>
+                      <w:rFonts w:ascii="TH SarabunPSK" w:hAnsi="TH SarabunPSK" w:cs="TH SarabunPSK"/>
                       <w:sz w:val="24"/>
                       <w:szCs w:val="24"/>
                       <w:lang w:bidi="th-TH"/>
@@ -1407,7 +1391,7 @@
                   <w:id w:val="1462849128"/>
                   <w14:checkbox>
                     <w14:checked w14:val="0"/>
-                    <w14:checkedState w14:val="00FE" w14:font="Wingdings"/>
+                    <w14:checkedState w14:val="0052" w14:font="Wingdings 2"/>
                     <w14:uncheckedState w14:val="2610" w14:font="MS Gothic"/>
                   </w14:checkbox>
                 </w:sdtPr>
@@ -1419,7 +1403,7 @@
                     <w:p>
                       <w:pPr>
                         <w:rPr>
-                          <w:rFonts w:ascii="TH SarabunPSK" w:hAnsi="TH SarabunPSK" w:cs="TH SarabunPSK" w:hint="cs"/>
+                          <w:rFonts w:ascii="TH SarabunPSK" w:hAnsi="TH SarabunPSK" w:cs="TH SarabunPSK"/>
                           <w:sz w:val="24"/>
                           <w:szCs w:val="24"/>
                           <w:lang w:bidi="th-TH"/>
@@ -1427,7 +1411,7 @@
                       </w:pPr>
                       <w:r>
                         <w:rPr>
-                          <w:rFonts w:ascii="MS Gothic" w:eastAsia="MS Gothic" w:hAnsi="MS Gothic" w:cs="TH SarabunPSK" w:hint="eastAsia"/>
+                          <w:rFonts w:ascii="Segoe UI Symbol" w:eastAsia="MS Gothic" w:hAnsi="Segoe UI Symbol" w:cs="Segoe UI Symbol" w:hint="cs"/>
                           <w:sz w:val="24"/>
                           <w:szCs w:val="24"/>
                           <w:cs/>
@@ -1446,7 +1430,7 @@
                 <w:p>
                   <w:pPr>
                     <w:rPr>
-                      <w:rFonts w:ascii="TH SarabunPSK" w:hAnsi="TH SarabunPSK" w:cs="TH SarabunPSK" w:hint="cs"/>
+                      <w:rFonts w:ascii="TH SarabunPSK" w:hAnsi="TH SarabunPSK" w:cs="TH SarabunPSK"/>
                       <w:sz w:val="24"/>
                       <w:szCs w:val="24"/>
                       <w:lang w:bidi="th-TH"/>
@@ -1473,7 +1457,7 @@
                 <w:p>
                   <w:pPr>
                     <w:rPr>
-                      <w:rFonts w:ascii="TH SarabunPSK" w:hAnsi="TH SarabunPSK" w:cs="TH SarabunPSK" w:hint="cs"/>
+                      <w:rFonts w:ascii="TH SarabunPSK" w:hAnsi="TH SarabunPSK" w:cs="TH SarabunPSK"/>
                       <w:sz w:val="24"/>
                       <w:szCs w:val="24"/>
                       <w:lang w:bidi="th-TH"/>
@@ -1494,7 +1478,7 @@
               <w:sdt>
                 <w:sdtPr>
                   <w:rPr>
-                    <w:rFonts w:ascii="TH SarabunPSK" w:hAnsi="TH SarabunPSK" w:cs="TH SarabunPSK" w:hint="cs"/>
+                    <w:rFonts w:ascii="MS Gothic" w:eastAsia="MS Gothic" w:hAnsi="MS Gothic" w:cs="TH SarabunPSK" w:hint="cs"/>
                     <w:sz w:val="24"/>
                     <w:szCs w:val="24"/>
                     <w:cs/>
@@ -1505,7 +1489,7 @@
                   <w:id w:val="-188212048"/>
                   <w14:checkbox>
                     <w14:checked w14:val="0"/>
-                    <w14:checkedState w14:val="00FE" w14:font="Wingdings"/>
+                    <w14:checkedState w14:val="0052" w14:font="Wingdings 2"/>
                     <w14:uncheckedState w14:val="2610" w14:font="MS Gothic"/>
                   </w14:checkbox>
                 </w:sdtPr>
@@ -1517,7 +1501,7 @@
                     <w:p>
                       <w:pPr>
                         <w:rPr>
-                          <w:rFonts w:ascii="TH SarabunPSK" w:hAnsi="TH SarabunPSK" w:cs="TH SarabunPSK" w:hint="cs"/>
+                          <w:rFonts w:ascii="MS Gothic" w:eastAsia="MS Gothic" w:hAnsi="MS Gothic" w:cs="TH SarabunPSK"/>
                           <w:sz w:val="24"/>
                           <w:szCs w:val="24"/>
                           <w:lang w:bidi="th-TH"/>
@@ -1544,7 +1528,7 @@
                 <w:p>
                   <w:pPr>
                     <w:rPr>
-                      <w:rFonts w:ascii="TH SarabunPSK" w:hAnsi="TH SarabunPSK" w:cs="TH SarabunPSK" w:hint="cs"/>
+                      <w:rFonts w:ascii="TH SarabunPSK" w:hAnsi="TH SarabunPSK" w:cs="TH SarabunPSK"/>
                       <w:sz w:val="24"/>
                       <w:szCs w:val="24"/>
                       <w:lang w:bidi="th-TH"/>
@@ -1576,7 +1560,7 @@
                   <w:id w:val="269671536"/>
                   <w14:checkbox>
                     <w14:checked w14:val="0"/>
-                    <w14:checkedState w14:val="00FE" w14:font="Wingdings"/>
+                    <w14:checkedState w14:val="0052" w14:font="Wingdings 2"/>
                     <w14:uncheckedState w14:val="2610" w14:font="MS Gothic"/>
                   </w14:checkbox>
                 </w:sdtPr>
@@ -1588,7 +1572,7 @@
                     <w:p>
                       <w:pPr>
                         <w:rPr>
-                          <w:rFonts w:ascii="TH SarabunPSK" w:hAnsi="TH SarabunPSK" w:cs="TH SarabunPSK" w:hint="cs"/>
+                          <w:rFonts w:ascii="TH SarabunPSK" w:hAnsi="TH SarabunPSK" w:cs="TH SarabunPSK"/>
                           <w:sz w:val="24"/>
                           <w:szCs w:val="24"/>
                           <w:lang w:bidi="th-TH"/>
@@ -1615,7 +1599,7 @@
                 <w:p>
                   <w:pPr>
                     <w:rPr>
-                      <w:rFonts w:ascii="TH SarabunPSK" w:hAnsi="TH SarabunPSK" w:cs="TH SarabunPSK" w:hint="cs"/>
+                      <w:rFonts w:ascii="TH SarabunPSK" w:hAnsi="TH SarabunPSK" w:cs="TH SarabunPSK"/>
                       <w:sz w:val="24"/>
                       <w:szCs w:val="24"/>
                       <w:lang w:bidi="th-TH"/>
@@ -1642,7 +1626,7 @@
                 <w:p>
                   <w:pPr>
                     <w:rPr>
-                      <w:rFonts w:ascii="TH SarabunPSK" w:hAnsi="TH SarabunPSK" w:cs="TH SarabunPSK" w:hint="cs"/>
+                      <w:rFonts w:ascii="TH SarabunPSK" w:hAnsi="TH SarabunPSK" w:cs="TH SarabunPSK"/>
                       <w:sz w:val="24"/>
                       <w:szCs w:val="24"/>
                       <w:lang w:bidi="th-TH"/>
@@ -1674,7 +1658,7 @@
                   <w:id w:val="1756090285"/>
                   <w14:checkbox>
                     <w14:checked w14:val="0"/>
-                    <w14:checkedState w14:val="00FE" w14:font="Wingdings"/>
+                    <w14:checkedState w14:val="0052" w14:font="Wingdings 2"/>
                     <w14:uncheckedState w14:val="2610" w14:font="MS Gothic"/>
                   </w14:checkbox>
                 </w:sdtPr>
@@ -1686,7 +1670,7 @@
                     <w:p>
                       <w:pPr>
                         <w:rPr>
-                          <w:rFonts w:ascii="TH SarabunPSK" w:hAnsi="TH SarabunPSK" w:cs="TH SarabunPSK" w:hint="cs"/>
+                          <w:rFonts w:ascii="TH SarabunPSK" w:hAnsi="TH SarabunPSK" w:cs="TH SarabunPSK"/>
                           <w:sz w:val="24"/>
                           <w:szCs w:val="24"/>
                           <w:lang w:bidi="th-TH"/>
@@ -1713,7 +1697,7 @@
                 <w:p>
                   <w:pPr>
                     <w:rPr>
-                      <w:rFonts w:ascii="TH SarabunPSK" w:hAnsi="TH SarabunPSK" w:cs="TH SarabunPSK" w:hint="cs"/>
+                      <w:rFonts w:ascii="TH SarabunPSK" w:hAnsi="TH SarabunPSK" w:cs="TH SarabunPSK"/>
                       <w:sz w:val="24"/>
                       <w:szCs w:val="24"/>
                       <w:lang w:bidi="th-TH"/>
@@ -1745,7 +1729,7 @@
                   <w:id w:val="-37203503"/>
                   <w14:checkbox>
                     <w14:checked w14:val="0"/>
-                    <w14:checkedState w14:val="00FE" w14:font="Wingdings"/>
+                    <w14:checkedState w14:val="0052" w14:font="Wingdings 2"/>
                     <w14:uncheckedState w14:val="2610" w14:font="MS Gothic"/>
                   </w14:checkbox>
                 </w:sdtPr>
@@ -1757,7 +1741,7 @@
                     <w:p>
                       <w:pPr>
                         <w:rPr>
-                          <w:rFonts w:ascii="TH SarabunPSK" w:hAnsi="TH SarabunPSK" w:cs="TH SarabunPSK" w:hint="cs"/>
+                          <w:rFonts w:ascii="TH SarabunPSK" w:hAnsi="TH SarabunPSK" w:cs="TH SarabunPSK"/>
                           <w:sz w:val="24"/>
                           <w:szCs w:val="24"/>
                           <w:lang w:bidi="th-TH"/>
@@ -1784,7 +1768,7 @@
                 <w:p>
                   <w:pPr>
                     <w:rPr>
-                      <w:rFonts w:ascii="TH SarabunPSK" w:hAnsi="TH SarabunPSK" w:cs="TH SarabunPSK" w:hint="cs"/>
+                      <w:rFonts w:ascii="TH SarabunPSK" w:hAnsi="TH SarabunPSK" w:cs="TH SarabunPSK"/>
                       <w:sz w:val="24"/>
                       <w:szCs w:val="24"/>
                       <w:lang w:bidi="th-TH"/>
@@ -1811,7 +1795,7 @@
                 <w:p>
                   <w:pPr>
                     <w:rPr>
-                      <w:rFonts w:ascii="TH SarabunPSK" w:hAnsi="TH SarabunPSK" w:cs="TH SarabunPSK" w:hint="cs"/>
+                      <w:rFonts w:ascii="TH SarabunPSK" w:hAnsi="TH SarabunPSK" w:cs="TH SarabunPSK"/>
                       <w:sz w:val="24"/>
                       <w:szCs w:val="24"/>
                       <w:cs/>
@@ -1844,7 +1828,7 @@
                   <w:id w:val="366576989"/>
                   <w14:checkbox>
                     <w14:checked w14:val="0"/>
-                    <w14:checkedState w14:val="00FE" w14:font="Wingdings"/>
+                    <w14:checkedState w14:val="2612" w14:font="Wingdings"/>
                     <w14:uncheckedState w14:val="2610" w14:font="MS Gothic"/>
                   </w14:checkbox>
                 </w:sdtPr>
@@ -1856,7 +1840,7 @@
                     <w:p>
                       <w:pPr>
                         <w:rPr>
-                          <w:rFonts w:ascii="TH SarabunPSK" w:hAnsi="TH SarabunPSK" w:cs="TH SarabunPSK" w:hint="cs"/>
+                          <w:rFonts w:ascii="TH SarabunPSK" w:hAnsi="TH SarabunPSK" w:cs="TH SarabunPSK"/>
                           <w:sz w:val="24"/>
                           <w:szCs w:val="24"/>
                           <w:lang w:bidi="th-TH"/>
@@ -1864,7 +1848,7 @@
                       </w:pPr>
                       <w:r>
                         <w:rPr>
-                          <w:rFonts w:ascii="MS Gothic" w:eastAsia="MS Gothic" w:hAnsi="MS Gothic" w:cs="TH SarabunPSK" w:hint="eastAsia"/>
+                          <w:rFonts w:ascii="Segoe UI Symbol" w:eastAsia="MS Gothic" w:hAnsi="Segoe UI Symbol" w:cs="Segoe UI Symbol" w:hint="cs"/>
                           <w:sz w:val="24"/>
                           <w:szCs w:val="24"/>
                           <w:cs/>
@@ -1883,7 +1867,7 @@
                 <w:p>
                   <w:pPr>
                     <w:rPr>
-                      <w:rFonts w:ascii="TH SarabunPSK" w:hAnsi="TH SarabunPSK" w:cs="TH SarabunPSK" w:hint="cs"/>
+                      <w:rFonts w:ascii="TH SarabunPSK" w:hAnsi="TH SarabunPSK" w:cs="TH SarabunPSK"/>
                       <w:sz w:val="24"/>
                       <w:szCs w:val="24"/>
                       <w:lang w:bidi="th-TH"/>
@@ -1915,7 +1899,7 @@
                   <w:id w:val="173546392"/>
                   <w14:checkbox>
                     <w14:checked w14:val="0"/>
-                    <w14:checkedState w14:val="00FE" w14:font="Wingdings"/>
+                    <w14:checkedState w14:val="0052" w14:font="Wingdings 2"/>
                     <w14:uncheckedState w14:val="2610" w14:font="MS Gothic"/>
                   </w14:checkbox>
                 </w:sdtPr>
@@ -1927,7 +1911,7 @@
                     <w:p>
                       <w:pPr>
                         <w:rPr>
-                          <w:rFonts w:ascii="TH SarabunPSK" w:hAnsi="TH SarabunPSK" w:cs="TH SarabunPSK" w:hint="cs"/>
+                          <w:rFonts w:ascii="TH SarabunPSK" w:hAnsi="TH SarabunPSK" w:cs="TH SarabunPSK"/>
                           <w:sz w:val="24"/>
                           <w:szCs w:val="24"/>
                           <w:lang w:bidi="th-TH"/>
@@ -1935,7 +1919,7 @@
                       </w:pPr>
                       <w:r>
                         <w:rPr>
-                          <w:rFonts w:ascii="MS Gothic" w:eastAsia="MS Gothic" w:hAnsi="MS Gothic" w:cs="TH SarabunPSK" w:hint="eastAsia"/>
+                          <w:rFonts w:ascii="Segoe UI Symbol" w:eastAsia="MS Gothic" w:hAnsi="Segoe UI Symbol" w:cs="Segoe UI Symbol" w:hint="cs"/>
                           <w:sz w:val="24"/>
                           <w:szCs w:val="24"/>
                           <w:cs/>
@@ -1954,7 +1938,7 @@
                 <w:p>
                   <w:pPr>
                     <w:rPr>
-                      <w:rFonts w:ascii="TH SarabunPSK" w:hAnsi="TH SarabunPSK" w:cs="TH SarabunPSK" w:hint="cs"/>
+                      <w:rFonts w:ascii="TH SarabunPSK" w:hAnsi="TH SarabunPSK" w:cs="TH SarabunPSK"/>
                       <w:sz w:val="24"/>
                       <w:szCs w:val="24"/>
                       <w:lang w:bidi="th-TH"/>
@@ -1977,7 +1961,7 @@
           <w:p>
             <w:pPr>
               <w:rPr>
-                <w:rFonts w:ascii="TH SarabunPSK" w:hAnsi="TH SarabunPSK" w:cs="TH SarabunPSK" w:hint="cs"/>
+                <w:rFonts w:ascii="TH SarabunPSK" w:hAnsi="TH SarabunPSK" w:cs="TH SarabunPSK"/>
                 <w:sz w:val="24"/>
                 <w:szCs w:val="24"/>
               </w:rPr>
@@ -2007,6 +1991,7 @@
                 <w:insideH w:val="none" w:sz="0" w:space="0" w:color="auto"/>
                 <w:insideV w:val="none" w:sz="0" w:space="0" w:color="auto"/>
               </w:tblBorders>
+              <w:tblLayout w:type="fixed"/>
               <w:tblLook w:val="04A0" w:firstRow="1" w:lastRow="0" w:firstColumn="1" w:lastColumn="0" w:noHBand="0" w:noVBand="1"/>
             </w:tblPr>
             <w:tblGrid>
@@ -2024,7 +2009,7 @@
                 <w:p>
                   <w:pPr>
                     <w:rPr>
-                      <w:rFonts w:ascii="TH SarabunPSK" w:hAnsi="TH SarabunPSK" w:cs="TH SarabunPSK" w:hint="cs"/>
+                      <w:rFonts w:ascii="TH SarabunPSK" w:hAnsi="TH SarabunPSK" w:cs="TH SarabunPSK"/>
                       <w:sz w:val="24"/>
                       <w:szCs w:val="24"/>
                       <w:cs/>
@@ -2069,7 +2054,7 @@
                     <w:p>
                       <w:pPr>
                         <w:rPr>
-                          <w:rFonts w:ascii="TH SarabunPSK" w:hAnsi="TH SarabunPSK" w:cs="TH SarabunPSK" w:hint="cs"/>
+                          <w:rFonts w:ascii="TH SarabunPSK" w:hAnsi="TH SarabunPSK" w:cs="TH SarabunPSK"/>
                           <w:sz w:val="24"/>
                           <w:szCs w:val="24"/>
                           <w:lang w:bidi="th-TH"/>
@@ -2077,7 +2062,7 @@
                       </w:pPr>
                       <w:r>
                         <w:rPr>
-                          <w:rFonts w:ascii="MS Gothic" w:eastAsia="MS Gothic" w:hAnsi="MS Gothic" w:cs="TH SarabunPSK" w:hint="eastAsia"/>
+                          <w:rFonts w:ascii="Segoe UI Symbol" w:eastAsia="MS Gothic" w:hAnsi="Segoe UI Symbol" w:cs="Segoe UI Symbol" w:hint="cs"/>
                           <w:sz w:val="24"/>
                           <w:szCs w:val="24"/>
                           <w:cs/>
@@ -2096,7 +2081,7 @@
                 <w:p>
                   <w:pPr>
                     <w:rPr>
-                      <w:rFonts w:ascii="TH SarabunPSK" w:hAnsi="TH SarabunPSK" w:cs="TH SarabunPSK" w:hint="cs"/>
+                      <w:rFonts w:ascii="TH SarabunPSK" w:hAnsi="TH SarabunPSK" w:cs="TH SarabunPSK"/>
                       <w:sz w:val="24"/>
                       <w:szCs w:val="24"/>
                       <w:lang w:bidi="th-TH"/>
@@ -2140,7 +2125,7 @@
                     <w:p>
                       <w:pPr>
                         <w:rPr>
-                          <w:rFonts w:ascii="TH SarabunPSK" w:hAnsi="TH SarabunPSK" w:cs="TH SarabunPSK" w:hint="cs"/>
+                          <w:rFonts w:ascii="TH SarabunPSK" w:hAnsi="TH SarabunPSK" w:cs="TH SarabunPSK"/>
                           <w:sz w:val="24"/>
                           <w:szCs w:val="24"/>
                           <w:lang w:bidi="th-TH"/>
@@ -2148,7 +2133,7 @@
                       </w:pPr>
                       <w:r>
                         <w:rPr>
-                          <w:rFonts w:ascii="MS Gothic" w:eastAsia="MS Gothic" w:hAnsi="MS Gothic" w:cs="TH SarabunPSK" w:hint="eastAsia"/>
+                          <w:rFonts w:ascii="Segoe UI Symbol" w:eastAsia="MS Gothic" w:hAnsi="Segoe UI Symbol" w:cs="Segoe UI Symbol" w:hint="cs"/>
                           <w:sz w:val="24"/>
                           <w:szCs w:val="24"/>
                           <w:cs/>
@@ -2167,7 +2152,7 @@
                 <w:p>
                   <w:pPr>
                     <w:rPr>
-                      <w:rFonts w:ascii="TH SarabunPSK" w:hAnsi="TH SarabunPSK" w:cs="TH SarabunPSK" w:hint="cs"/>
+                      <w:rFonts w:ascii="TH SarabunPSK" w:hAnsi="TH SarabunPSK" w:cs="TH SarabunPSK"/>
                       <w:sz w:val="24"/>
                       <w:szCs w:val="24"/>
                       <w:lang w:bidi="th-TH"/>
@@ -2194,7 +2179,7 @@
                 <w:p>
                   <w:pPr>
                     <w:rPr>
-                      <w:rFonts w:ascii="TH SarabunPSK" w:hAnsi="TH SarabunPSK" w:cs="TH SarabunPSK" w:hint="cs"/>
+                      <w:rFonts w:ascii="TH SarabunPSK" w:hAnsi="TH SarabunPSK" w:cs="TH SarabunPSK"/>
                       <w:sz w:val="24"/>
                       <w:szCs w:val="24"/>
                       <w:lang w:bidi="th-TH"/>
@@ -2238,7 +2223,7 @@
                     <w:p>
                       <w:pPr>
                         <w:rPr>
-                          <w:rFonts w:ascii="TH SarabunPSK" w:hAnsi="TH SarabunPSK" w:cs="TH SarabunPSK" w:hint="cs"/>
+                          <w:rFonts w:ascii="TH SarabunPSK" w:hAnsi="TH SarabunPSK" w:cs="TH SarabunPSK"/>
                           <w:sz w:val="24"/>
                           <w:szCs w:val="24"/>
                           <w:lang w:bidi="th-TH"/>
@@ -2246,7 +2231,7 @@
                       </w:pPr>
                       <w:r>
                         <w:rPr>
-                          <w:rFonts w:ascii="MS Gothic" w:eastAsia="MS Gothic" w:hAnsi="MS Gothic" w:cs="TH SarabunPSK" w:hint="eastAsia"/>
+                          <w:rFonts w:ascii="Segoe UI Symbol" w:eastAsia="MS Gothic" w:hAnsi="Segoe UI Symbol" w:cs="Segoe UI Symbol" w:hint="cs"/>
                           <w:sz w:val="24"/>
                           <w:szCs w:val="24"/>
                           <w:cs/>
@@ -2265,7 +2250,7 @@
                 <w:p>
                   <w:pPr>
                     <w:rPr>
-                      <w:rFonts w:ascii="TH SarabunPSK" w:hAnsi="TH SarabunPSK" w:cs="TH SarabunPSK" w:hint="cs"/>
+                      <w:rFonts w:ascii="TH SarabunPSK" w:hAnsi="TH SarabunPSK" w:cs="TH SarabunPSK"/>
                       <w:sz w:val="24"/>
                       <w:szCs w:val="24"/>
                       <w:lang w:bidi="th-TH"/>
@@ -2309,7 +2294,7 @@
                     <w:p>
                       <w:pPr>
                         <w:rPr>
-                          <w:rFonts w:ascii="TH SarabunPSK" w:hAnsi="TH SarabunPSK" w:cs="TH SarabunPSK" w:hint="cs"/>
+                          <w:rFonts w:ascii="TH SarabunPSK" w:hAnsi="TH SarabunPSK" w:cs="TH SarabunPSK"/>
                           <w:sz w:val="24"/>
                           <w:szCs w:val="24"/>
                           <w:lang w:bidi="th-TH"/>
@@ -2317,7 +2302,7 @@
                       </w:pPr>
                       <w:r>
                         <w:rPr>
-                          <w:rFonts w:ascii="MS Gothic" w:eastAsia="MS Gothic" w:hAnsi="MS Gothic" w:cs="TH SarabunPSK" w:hint="eastAsia"/>
+                          <w:rFonts w:ascii="Segoe UI Symbol" w:eastAsia="MS Gothic" w:hAnsi="Segoe UI Symbol" w:cs="Segoe UI Symbol" w:hint="cs"/>
                           <w:sz w:val="24"/>
                           <w:szCs w:val="24"/>
                           <w:cs/>
@@ -2336,7 +2321,7 @@
                 <w:p>
                   <w:pPr>
                     <w:rPr>
-                      <w:rFonts w:ascii="TH SarabunPSK" w:hAnsi="TH SarabunPSK" w:cs="TH SarabunPSK" w:hint="cs"/>
+                      <w:rFonts w:ascii="TH SarabunPSK" w:hAnsi="TH SarabunPSK" w:cs="TH SarabunPSK"/>
                       <w:sz w:val="24"/>
                       <w:szCs w:val="24"/>
                       <w:lang w:bidi="th-TH"/>
@@ -2363,7 +2348,7 @@
                 <w:p>
                   <w:pPr>
                     <w:rPr>
-                      <w:rFonts w:ascii="TH SarabunPSK" w:hAnsi="TH SarabunPSK" w:cs="TH SarabunPSK" w:hint="cs"/>
+                      <w:rFonts w:ascii="TH SarabunPSK" w:hAnsi="TH SarabunPSK" w:cs="TH SarabunPSK"/>
                       <w:sz w:val="24"/>
                       <w:szCs w:val="24"/>
                       <w:lang w:bidi="th-TH"/>
@@ -2407,7 +2392,7 @@
                     <w:p>
                       <w:pPr>
                         <w:rPr>
-                          <w:rFonts w:ascii="TH SarabunPSK" w:hAnsi="TH SarabunPSK" w:cs="TH SarabunPSK" w:hint="cs"/>
+                          <w:rFonts w:ascii="TH SarabunPSK" w:hAnsi="TH SarabunPSK" w:cs="TH SarabunPSK"/>
                           <w:sz w:val="24"/>
                           <w:szCs w:val="24"/>
                           <w:lang w:bidi="th-TH"/>
@@ -2415,7 +2400,7 @@
                       </w:pPr>
                       <w:r>
                         <w:rPr>
-                          <w:rFonts w:ascii="MS Gothic" w:eastAsia="MS Gothic" w:hAnsi="MS Gothic" w:cs="TH SarabunPSK" w:hint="eastAsia"/>
+                          <w:rFonts w:ascii="Segoe UI Symbol" w:eastAsia="MS Gothic" w:hAnsi="Segoe UI Symbol" w:cs="Segoe UI Symbol" w:hint="cs"/>
                           <w:sz w:val="24"/>
                           <w:szCs w:val="24"/>
                           <w:cs/>
@@ -2434,7 +2419,7 @@
                 <w:p>
                   <w:pPr>
                     <w:rPr>
-                      <w:rFonts w:ascii="TH SarabunPSK" w:hAnsi="TH SarabunPSK" w:cs="TH SarabunPSK" w:hint="cs"/>
+                      <w:rFonts w:ascii="TH SarabunPSK" w:hAnsi="TH SarabunPSK" w:cs="TH SarabunPSK"/>
                       <w:sz w:val="24"/>
                       <w:szCs w:val="24"/>
                       <w:lang w:bidi="th-TH"/>
@@ -2478,7 +2463,7 @@
                     <w:p>
                       <w:pPr>
                         <w:rPr>
-                          <w:rFonts w:ascii="TH SarabunPSK" w:hAnsi="TH SarabunPSK" w:cs="TH SarabunPSK" w:hint="cs"/>
+                          <w:rFonts w:ascii="TH SarabunPSK" w:hAnsi="TH SarabunPSK" w:cs="TH SarabunPSK"/>
                           <w:sz w:val="24"/>
                           <w:szCs w:val="24"/>
                           <w:lang w:bidi="th-TH"/>
@@ -2486,7 +2471,7 @@
                       </w:pPr>
                       <w:r>
                         <w:rPr>
-                          <w:rFonts w:ascii="MS Gothic" w:eastAsia="MS Gothic" w:hAnsi="MS Gothic" w:cs="TH SarabunPSK" w:hint="eastAsia"/>
+                          <w:rFonts w:ascii="Segoe UI Symbol" w:eastAsia="MS Gothic" w:hAnsi="Segoe UI Symbol" w:cs="Segoe UI Symbol" w:hint="cs"/>
                           <w:sz w:val="24"/>
                           <w:szCs w:val="24"/>
                           <w:cs/>
@@ -2505,7 +2490,7 @@
                 <w:p>
                   <w:pPr>
                     <w:rPr>
-                      <w:rFonts w:ascii="TH SarabunPSK" w:hAnsi="TH SarabunPSK" w:cs="TH SarabunPSK" w:hint="cs"/>
+                      <w:rFonts w:ascii="TH SarabunPSK" w:hAnsi="TH SarabunPSK" w:cs="TH SarabunPSK"/>
                       <w:sz w:val="24"/>
                       <w:szCs w:val="24"/>
                       <w:lang w:bidi="th-TH"/>
@@ -2532,7 +2517,7 @@
                 <w:p>
                   <w:pPr>
                     <w:rPr>
-                      <w:rFonts w:ascii="TH SarabunPSK" w:hAnsi="TH SarabunPSK" w:cs="TH SarabunPSK" w:hint="cs"/>
+                      <w:rFonts w:ascii="TH SarabunPSK" w:hAnsi="TH SarabunPSK" w:cs="TH SarabunPSK"/>
                       <w:sz w:val="24"/>
                       <w:szCs w:val="24"/>
                       <w:lang w:bidi="th-TH"/>
@@ -2576,7 +2561,7 @@
                     <w:p>
                       <w:pPr>
                         <w:rPr>
-                          <w:rFonts w:ascii="TH SarabunPSK" w:hAnsi="TH SarabunPSK" w:cs="TH SarabunPSK" w:hint="cs"/>
+                          <w:rFonts w:ascii="TH SarabunPSK" w:hAnsi="TH SarabunPSK" w:cs="TH SarabunPSK"/>
                           <w:sz w:val="24"/>
                           <w:szCs w:val="24"/>
                           <w:lang w:bidi="th-TH"/>
@@ -2584,7 +2569,7 @@
                       </w:pPr>
                       <w:r>
                         <w:rPr>
-                          <w:rFonts w:ascii="MS Gothic" w:eastAsia="MS Gothic" w:hAnsi="MS Gothic" w:cs="TH SarabunPSK" w:hint="eastAsia"/>
+                          <w:rFonts w:ascii="Segoe UI Symbol" w:eastAsia="MS Gothic" w:hAnsi="Segoe UI Symbol" w:cs="Segoe UI Symbol" w:hint="cs"/>
                           <w:sz w:val="24"/>
                           <w:szCs w:val="24"/>
                           <w:cs/>
@@ -2603,7 +2588,7 @@
                 <w:p>
                   <w:pPr>
                     <w:rPr>
-                      <w:rFonts w:ascii="TH SarabunPSK" w:hAnsi="TH SarabunPSK" w:cs="TH SarabunPSK" w:hint="cs"/>
+                      <w:rFonts w:ascii="TH SarabunPSK" w:hAnsi="TH SarabunPSK" w:cs="TH SarabunPSK"/>
                       <w:sz w:val="24"/>
                       <w:szCs w:val="24"/>
                       <w:lang w:bidi="th-TH"/>
@@ -2647,7 +2632,7 @@
                     <w:p>
                       <w:pPr>
                         <w:rPr>
-                          <w:rFonts w:ascii="TH SarabunPSK" w:hAnsi="TH SarabunPSK" w:cs="TH SarabunPSK" w:hint="cs"/>
+                          <w:rFonts w:ascii="TH SarabunPSK" w:hAnsi="TH SarabunPSK" w:cs="TH SarabunPSK"/>
                           <w:sz w:val="24"/>
                           <w:szCs w:val="24"/>
                           <w:lang w:bidi="th-TH"/>
@@ -2655,7 +2640,7 @@
                       </w:pPr>
                       <w:r>
                         <w:rPr>
-                          <w:rFonts w:ascii="MS Gothic" w:eastAsia="MS Gothic" w:hAnsi="MS Gothic" w:cs="TH SarabunPSK" w:hint="eastAsia"/>
+                          <w:rFonts w:ascii="Segoe UI Symbol" w:eastAsia="MS Gothic" w:hAnsi="Segoe UI Symbol" w:cs="Segoe UI Symbol" w:hint="cs"/>
                           <w:sz w:val="24"/>
                           <w:szCs w:val="24"/>
                           <w:cs/>
@@ -2674,7 +2659,7 @@
                 <w:p>
                   <w:pPr>
                     <w:rPr>
-                      <w:rFonts w:ascii="TH SarabunPSK" w:hAnsi="TH SarabunPSK" w:cs="TH SarabunPSK" w:hint="cs"/>
+                      <w:rFonts w:ascii="TH SarabunPSK" w:hAnsi="TH SarabunPSK" w:cs="TH SarabunPSK"/>
                       <w:sz w:val="24"/>
                       <w:szCs w:val="24"/>
                       <w:lang w:bidi="th-TH"/>
@@ -2701,7 +2686,7 @@
                 <w:p>
                   <w:pPr>
                     <w:rPr>
-                      <w:rFonts w:ascii="TH SarabunPSK" w:hAnsi="TH SarabunPSK" w:cs="TH SarabunPSK" w:hint="cs"/>
+                      <w:rFonts w:ascii="TH SarabunPSK" w:hAnsi="TH SarabunPSK" w:cs="TH SarabunPSK"/>
                       <w:sz w:val="24"/>
                       <w:szCs w:val="24"/>
                       <w:lang w:bidi="th-TH"/>
@@ -2745,7 +2730,7 @@
                     <w:p>
                       <w:pPr>
                         <w:rPr>
-                          <w:rFonts w:ascii="TH SarabunPSK" w:hAnsi="TH SarabunPSK" w:cs="TH SarabunPSK" w:hint="cs"/>
+                          <w:rFonts w:ascii="TH SarabunPSK" w:hAnsi="TH SarabunPSK" w:cs="TH SarabunPSK"/>
                           <w:sz w:val="24"/>
                           <w:szCs w:val="24"/>
                           <w:lang w:bidi="th-TH"/>
@@ -2753,7 +2738,7 @@
                       </w:pPr>
                       <w:r>
                         <w:rPr>
-                          <w:rFonts w:ascii="MS Gothic" w:eastAsia="MS Gothic" w:hAnsi="MS Gothic" w:cs="TH SarabunPSK" w:hint="eastAsia"/>
+                          <w:rFonts w:ascii="Segoe UI Symbol" w:eastAsia="MS Gothic" w:hAnsi="Segoe UI Symbol" w:cs="Segoe UI Symbol" w:hint="cs"/>
                           <w:sz w:val="24"/>
                           <w:szCs w:val="24"/>
                           <w:cs/>
@@ -2772,7 +2757,7 @@
                 <w:p>
                   <w:pPr>
                     <w:rPr>
-                      <w:rFonts w:ascii="TH SarabunPSK" w:hAnsi="TH SarabunPSK" w:cs="TH SarabunPSK" w:hint="cs"/>
+                      <w:rFonts w:ascii="TH SarabunPSK" w:hAnsi="TH SarabunPSK" w:cs="TH SarabunPSK"/>
                       <w:sz w:val="24"/>
                       <w:szCs w:val="24"/>
                       <w:lang w:bidi="th-TH"/>
@@ -2816,7 +2801,7 @@
                     <w:p>
                       <w:pPr>
                         <w:rPr>
-                          <w:rFonts w:ascii="TH SarabunPSK" w:hAnsi="TH SarabunPSK" w:cs="TH SarabunPSK" w:hint="cs"/>
+                          <w:rFonts w:ascii="TH SarabunPSK" w:hAnsi="TH SarabunPSK" w:cs="TH SarabunPSK"/>
                           <w:sz w:val="24"/>
                           <w:szCs w:val="24"/>
                           <w:lang w:bidi="th-TH"/>
@@ -2824,7 +2809,7 @@
                       </w:pPr>
                       <w:r>
                         <w:rPr>
-                          <w:rFonts w:ascii="MS Gothic" w:eastAsia="MS Gothic" w:hAnsi="MS Gothic" w:cs="TH SarabunPSK" w:hint="eastAsia"/>
+                          <w:rFonts w:ascii="Segoe UI Symbol" w:eastAsia="MS Gothic" w:hAnsi="Segoe UI Symbol" w:cs="Segoe UI Symbol" w:hint="cs"/>
                           <w:sz w:val="24"/>
                           <w:szCs w:val="24"/>
                           <w:cs/>
@@ -2843,7 +2828,7 @@
                 <w:p>
                   <w:pPr>
                     <w:rPr>
-                      <w:rFonts w:ascii="TH SarabunPSK" w:hAnsi="TH SarabunPSK" w:cs="TH SarabunPSK" w:hint="cs"/>
+                      <w:rFonts w:ascii="TH SarabunPSK" w:hAnsi="TH SarabunPSK" w:cs="TH SarabunPSK"/>
                       <w:sz w:val="24"/>
                       <w:szCs w:val="24"/>
                       <w:lang w:bidi="th-TH"/>
@@ -2870,7 +2855,7 @@
                 <w:p>
                   <w:pPr>
                     <w:rPr>
-                      <w:rFonts w:ascii="TH SarabunPSK" w:hAnsi="TH SarabunPSK" w:cs="TH SarabunPSK" w:hint="cs"/>
+                      <w:rFonts w:ascii="TH SarabunPSK" w:hAnsi="TH SarabunPSK" w:cs="TH SarabunPSK"/>
                       <w:sz w:val="24"/>
                       <w:szCs w:val="24"/>
                       <w:lang w:bidi="th-TH"/>
@@ -2914,7 +2899,7 @@
                     <w:p>
                       <w:pPr>
                         <w:rPr>
-                          <w:rFonts w:ascii="TH SarabunPSK" w:hAnsi="TH SarabunPSK" w:cs="TH SarabunPSK" w:hint="cs"/>
+                          <w:rFonts w:ascii="TH SarabunPSK" w:hAnsi="TH SarabunPSK" w:cs="TH SarabunPSK"/>
                           <w:sz w:val="24"/>
                           <w:szCs w:val="24"/>
                           <w:lang w:bidi="th-TH"/>
@@ -2922,7 +2907,7 @@
                       </w:pPr>
                       <w:r>
                         <w:rPr>
-                          <w:rFonts w:ascii="MS Gothic" w:eastAsia="MS Gothic" w:hAnsi="MS Gothic" w:cs="TH SarabunPSK" w:hint="eastAsia"/>
+                          <w:rFonts w:ascii="Segoe UI Symbol" w:eastAsia="MS Gothic" w:hAnsi="Segoe UI Symbol" w:cs="Segoe UI Symbol" w:hint="cs"/>
                           <w:sz w:val="24"/>
                           <w:szCs w:val="24"/>
                           <w:cs/>
@@ -2941,7 +2926,7 @@
                 <w:p>
                   <w:pPr>
                     <w:rPr>
-                      <w:rFonts w:ascii="TH SarabunPSK" w:hAnsi="TH SarabunPSK" w:cs="TH SarabunPSK" w:hint="cs"/>
+                      <w:rFonts w:ascii="TH SarabunPSK" w:hAnsi="TH SarabunPSK" w:cs="TH SarabunPSK"/>
                       <w:sz w:val="24"/>
                       <w:szCs w:val="24"/>
                       <w:lang w:bidi="th-TH"/>
@@ -2985,7 +2970,7 @@
                     <w:p>
                       <w:pPr>
                         <w:rPr>
-                          <w:rFonts w:ascii="TH SarabunPSK" w:hAnsi="TH SarabunPSK" w:cs="TH SarabunPSK" w:hint="cs"/>
+                          <w:rFonts w:ascii="TH SarabunPSK" w:hAnsi="TH SarabunPSK" w:cs="TH SarabunPSK"/>
                           <w:sz w:val="24"/>
                           <w:szCs w:val="24"/>
                           <w:lang w:bidi="th-TH"/>
@@ -2993,7 +2978,7 @@
                       </w:pPr>
                       <w:r>
                         <w:rPr>
-                          <w:rFonts w:ascii="MS Gothic" w:eastAsia="MS Gothic" w:hAnsi="MS Gothic" w:cs="TH SarabunPSK" w:hint="eastAsia"/>
+                          <w:rFonts w:ascii="Segoe UI Symbol" w:eastAsia="MS Gothic" w:hAnsi="Segoe UI Symbol" w:cs="Segoe UI Symbol" w:hint="cs"/>
                           <w:sz w:val="24"/>
                           <w:szCs w:val="24"/>
                           <w:cs/>
@@ -3012,7 +2997,7 @@
                 <w:p>
                   <w:pPr>
                     <w:rPr>
-                      <w:rFonts w:ascii="TH SarabunPSK" w:hAnsi="TH SarabunPSK" w:cs="TH SarabunPSK" w:hint="cs"/>
+                      <w:rFonts w:ascii="TH SarabunPSK" w:hAnsi="TH SarabunPSK" w:cs="TH SarabunPSK"/>
                       <w:sz w:val="24"/>
                       <w:szCs w:val="24"/>
                       <w:lang w:bidi="th-TH"/>
@@ -3035,7 +3020,7 @@
           <w:p>
             <w:pPr>
               <w:rPr>
-                <w:rFonts w:ascii="TH SarabunPSK" w:hAnsi="TH SarabunPSK" w:cs="TH SarabunPSK" w:hint="cs"/>
+                <w:rFonts w:ascii="TH SarabunPSK" w:hAnsi="TH SarabunPSK" w:cs="TH SarabunPSK"/>
                 <w:sz w:val="24"/>
                 <w:szCs w:val="24"/>
               </w:rPr>
@@ -3052,15 +3037,15 @@
             <w:tcW w:w="10482" w:type="dxa"/>
             <w:gridSpan w:val="4"/>
             <w:tcBorders>
-              <w:left w:val="single" w:sz="8" w:space="0" w:color="000000"/>
-              <w:right w:val="single" w:sz="8" w:space="0" w:color="000000"/>
+              <w:left w:val="single" w:sz="8" w:space="0" w:color="000000" w:themeColor="text1"/>
+              <w:right w:val="single" w:sz="8" w:space="0" w:color="000000" w:themeColor="text1"/>
             </w:tcBorders>
           </w:tcPr>
           <w:p>
             <w:pPr>
               <w:jc w:val="center"/>
               <w:rPr>
-                <w:rFonts w:ascii="TH SarabunPSK" w:hAnsi="TH SarabunPSK" w:cs="TH SarabunPSK" w:hint="cs"/>
+                <w:rFonts w:ascii="TH SarabunPSK" w:hAnsi="TH SarabunPSK" w:cs="TH SarabunPSK"/>
                 <w:sz w:val="24"/>
                 <w:szCs w:val="24"/>
               </w:rPr>
@@ -3086,15 +3071,15 @@
             <w:tcW w:w="5386" w:type="dxa"/>
             <w:gridSpan w:val="3"/>
             <w:tcBorders>
-              <w:left w:val="single" w:sz="8" w:space="0" w:color="000000"/>
-              <w:right w:val="single" w:sz="8" w:space="0" w:color="000000"/>
+              <w:left w:val="single" w:sz="8" w:space="0" w:color="000000" w:themeColor="text1"/>
+              <w:right w:val="single" w:sz="8" w:space="0" w:color="000000" w:themeColor="text1"/>
             </w:tcBorders>
           </w:tcPr>
           <w:p>
             <w:pPr>
               <w:jc w:val="center"/>
               <w:rPr>
-                <w:rFonts w:ascii="TH SarabunPSK" w:hAnsi="TH SarabunPSK" w:cs="TH SarabunPSK" w:hint="cs"/>
+                <w:rFonts w:ascii="TH SarabunPSK" w:hAnsi="TH SarabunPSK" w:cs="TH SarabunPSK"/>
                 <w:sz w:val="24"/>
                 <w:szCs w:val="24"/>
               </w:rPr>
@@ -3114,15 +3099,15 @@
           <w:tcPr>
             <w:tcW w:w="5092" w:type="dxa"/>
             <w:tcBorders>
-              <w:left w:val="single" w:sz="8" w:space="0" w:color="000000"/>
-              <w:right w:val="single" w:sz="8" w:space="0" w:color="000000"/>
+              <w:left w:val="single" w:sz="8" w:space="0" w:color="000000" w:themeColor="text1"/>
+              <w:right w:val="single" w:sz="8" w:space="0" w:color="000000" w:themeColor="text1"/>
             </w:tcBorders>
           </w:tcPr>
           <w:p>
             <w:pPr>
               <w:jc w:val="center"/>
               <w:rPr>
-                <w:rFonts w:ascii="TH SarabunPSK" w:hAnsi="TH SarabunPSK" w:cs="TH SarabunPSK" w:hint="cs"/>
+                <w:rFonts w:ascii="TH SarabunPSK" w:hAnsi="TH SarabunPSK" w:cs="TH SarabunPSK"/>
                 <w:sz w:val="24"/>
                 <w:szCs w:val="24"/>
               </w:rPr>
@@ -3147,14 +3132,14 @@
           <w:tcPr>
             <w:tcW w:w="1750" w:type="dxa"/>
             <w:tcBorders>
-              <w:left w:val="single" w:sz="8" w:space="0" w:color="000000"/>
+              <w:left w:val="single" w:sz="8" w:space="0" w:color="000000" w:themeColor="text1"/>
               <w:right w:val="nil"/>
             </w:tcBorders>
           </w:tcPr>
           <w:p>
             <w:pPr>
               <w:rPr>
-                <w:rFonts w:ascii="TH SarabunPSK" w:hAnsi="TH SarabunPSK" w:cs="TH SarabunPSK" w:hint="cs"/>
+                <w:rFonts w:ascii="TH SarabunPSK" w:hAnsi="TH SarabunPSK" w:cs="TH SarabunPSK"/>
                 <w:sz w:val="24"/>
                 <w:szCs w:val="24"/>
               </w:rPr>
@@ -3191,7 +3176,7 @@
           <w:p>
             <w:pPr>
               <w:rPr>
-                <w:rFonts w:ascii="TH SarabunPSK" w:hAnsi="TH SarabunPSK" w:cs="TH SarabunPSK" w:hint="cs"/>
+                <w:rFonts w:ascii="TH SarabunPSK" w:hAnsi="TH SarabunPSK" w:cs="TH SarabunPSK"/>
                 <w:sz w:val="24"/>
                 <w:szCs w:val="24"/>
               </w:rPr>
@@ -3203,13 +3188,13 @@
             <w:tcW w:w="2467" w:type="dxa"/>
             <w:tcBorders>
               <w:left w:val="nil"/>
-              <w:right w:val="single" w:sz="8" w:space="0" w:color="000000"/>
+              <w:right w:val="single" w:sz="8" w:space="0" w:color="000000" w:themeColor="text1"/>
             </w:tcBorders>
           </w:tcPr>
           <w:p>
             <w:pPr>
               <w:rPr>
-                <w:rFonts w:ascii="TH SarabunPSK" w:hAnsi="TH SarabunPSK" w:cs="TH SarabunPSK" w:hint="cs"/>
+                <w:rFonts w:ascii="TH SarabunPSK" w:hAnsi="TH SarabunPSK" w:cs="TH SarabunPSK"/>
                 <w:sz w:val="24"/>
                 <w:szCs w:val="24"/>
               </w:rPr>
@@ -3230,14 +3215,14 @@
           <w:tcPr>
             <w:tcW w:w="5092" w:type="dxa"/>
             <w:tcBorders>
-              <w:left w:val="single" w:sz="8" w:space="0" w:color="000000"/>
-              <w:right w:val="single" w:sz="8" w:space="0" w:color="000000"/>
+              <w:left w:val="single" w:sz="8" w:space="0" w:color="000000" w:themeColor="text1"/>
+              <w:right w:val="single" w:sz="8" w:space="0" w:color="000000" w:themeColor="text1"/>
             </w:tcBorders>
           </w:tcPr>
           <w:p>
             <w:pPr>
               <w:rPr>
-                <w:rFonts w:ascii="TH SarabunPSK" w:hAnsi="TH SarabunPSK" w:cs="TH SarabunPSK" w:hint="cs"/>
+                <w:rFonts w:ascii="TH SarabunPSK" w:hAnsi="TH SarabunPSK" w:cs="TH SarabunPSK"/>
                 <w:sz w:val="24"/>
                 <w:szCs w:val="24"/>
               </w:rPr>
@@ -3299,8 +3284,8 @@
             <w:tcW w:w="5386" w:type="dxa"/>
             <w:gridSpan w:val="3"/>
             <w:tcBorders>
-              <w:left w:val="single" w:sz="8" w:space="0" w:color="000000"/>
-              <w:right w:val="single" w:sz="8" w:space="0" w:color="000000"/>
+              <w:left w:val="single" w:sz="8" w:space="0" w:color="000000" w:themeColor="text1"/>
+              <w:right w:val="single" w:sz="8" w:space="0" w:color="000000" w:themeColor="text1"/>
             </w:tcBorders>
           </w:tcPr>
           <w:tbl>
@@ -3316,15 +3301,16 @@
                 <w:insideH w:val="none" w:sz="0" w:space="0" w:color="auto"/>
                 <w:insideV w:val="none" w:sz="0" w:space="0" w:color="auto"/>
               </w:tblBorders>
+              <w:tblLayout w:type="fixed"/>
               <w:tblLook w:val="04A0" w:firstRow="1" w:lastRow="0" w:firstColumn="1" w:lastColumn="0" w:noHBand="0" w:noVBand="1"/>
             </w:tblPr>
             <w:tblGrid>
               <w:gridCol w:w="618"/>
-              <w:gridCol w:w="483"/>
-              <w:gridCol w:w="1588"/>
-              <w:gridCol w:w="697"/>
-              <w:gridCol w:w="406"/>
-              <w:gridCol w:w="1636"/>
+              <w:gridCol w:w="462"/>
+              <w:gridCol w:w="1530"/>
+              <w:gridCol w:w="630"/>
+              <w:gridCol w:w="540"/>
+              <w:gridCol w:w="1648"/>
             </w:tblGrid>
             <w:tr>
               <w:tc>
@@ -3334,7 +3320,7 @@
                 <w:p>
                   <w:pPr>
                     <w:rPr>
-                      <w:rFonts w:ascii="TH SarabunPSK" w:hAnsi="TH SarabunPSK" w:cs="TH SarabunPSK" w:hint="cs"/>
+                      <w:rFonts w:ascii="TH SarabunPSK" w:hAnsi="TH SarabunPSK" w:cs="TH SarabunPSK"/>
                       <w:sz w:val="24"/>
                       <w:szCs w:val="24"/>
                       <w:cs/>
@@ -3373,12 +3359,12 @@
                 <w:sdtContent>
                   <w:tc>
                     <w:tcPr>
-                      <w:tcW w:w="483" w:type="dxa"/>
+                      <w:tcW w:w="462" w:type="dxa"/>
                     </w:tcPr>
                     <w:p>
                       <w:pPr>
                         <w:rPr>
-                          <w:rFonts w:ascii="TH SarabunPSK" w:hAnsi="TH SarabunPSK" w:cs="TH SarabunPSK" w:hint="cs"/>
+                          <w:rFonts w:ascii="TH SarabunPSK" w:hAnsi="TH SarabunPSK" w:cs="TH SarabunPSK"/>
                           <w:sz w:val="24"/>
                           <w:szCs w:val="24"/>
                           <w:lang w:bidi="th-TH"/>
@@ -3399,18 +3385,18 @@
               </w:sdt>
               <w:tc>
                 <w:tcPr>
-                  <w:tcW w:w="1588" w:type="dxa"/>
-                </w:tcPr>
-                <w:p>
-                  <w:pPr>
+                  <w:tcW w:w="1530" w:type="dxa"/>
+                </w:tcPr>
+                <w:p>
+                  <w:pPr>
+                    <w:rPr>
+                      <w:rFonts w:ascii="TH SarabunPSK" w:hAnsi="TH SarabunPSK" w:cs="TH SarabunPSK"/>
+                      <w:lang w:bidi="th-TH"/>
+                    </w:rPr>
+                  </w:pPr>
+                  <w:r>
                     <w:rPr>
                       <w:rFonts w:ascii="TH SarabunPSK" w:hAnsi="TH SarabunPSK" w:cs="TH SarabunPSK" w:hint="cs"/>
-                      <w:lang w:bidi="th-TH"/>
-                    </w:rPr>
-                  </w:pPr>
-                  <w:r>
-                    <w:rPr>
-                      <w:rFonts w:ascii="TH SarabunPSK" w:hAnsi="TH SarabunPSK" w:cs="TH SarabunPSK" w:hint="cs"/>
                       <w:cs/>
                       <w:lang w:bidi="th-TH"/>
                     </w:rPr>
@@ -3420,12 +3406,12 @@
               </w:tc>
               <w:tc>
                 <w:tcPr>
-                  <w:tcW w:w="697" w:type="dxa"/>
-                </w:tcPr>
-                <w:p>
-                  <w:pPr>
-                    <w:rPr>
-                      <w:rFonts w:ascii="TH SarabunPSK" w:hAnsi="TH SarabunPSK" w:cs="TH SarabunPSK" w:hint="cs"/>
+                  <w:tcW w:w="630" w:type="dxa"/>
+                </w:tcPr>
+                <w:p>
+                  <w:pPr>
+                    <w:rPr>
+                      <w:rFonts w:ascii="TH SarabunPSK" w:hAnsi="TH SarabunPSK" w:cs="TH SarabunPSK"/>
                       <w:sz w:val="24"/>
                       <w:szCs w:val="24"/>
                       <w:lang w:bidi="th-TH"/>
@@ -3463,12 +3449,12 @@
                 <w:sdtContent>
                   <w:tc>
                     <w:tcPr>
-                      <w:tcW w:w="406" w:type="dxa"/>
+                      <w:tcW w:w="540" w:type="dxa"/>
                     </w:tcPr>
                     <w:p>
                       <w:pPr>
                         <w:rPr>
-                          <w:rFonts w:ascii="TH SarabunPSK" w:hAnsi="TH SarabunPSK" w:cs="TH SarabunPSK" w:hint="cs"/>
+                          <w:rFonts w:ascii="TH SarabunPSK" w:hAnsi="TH SarabunPSK" w:cs="TH SarabunPSK"/>
                           <w:sz w:val="24"/>
                           <w:szCs w:val="24"/>
                           <w:lang w:bidi="th-TH"/>
@@ -3489,12 +3475,12 @@
               </w:sdt>
               <w:tc>
                 <w:tcPr>
-                  <w:tcW w:w="1636" w:type="dxa"/>
-                </w:tcPr>
-                <w:p>
-                  <w:pPr>
-                    <w:rPr>
-                      <w:rFonts w:ascii="TH SarabunPSK" w:hAnsi="TH SarabunPSK" w:cs="TH SarabunPSK" w:hint="cs"/>
+                  <w:tcW w:w="1648" w:type="dxa"/>
+                </w:tcPr>
+                <w:p>
+                  <w:pPr>
+                    <w:rPr>
+                      <w:rFonts w:ascii="TH SarabunPSK" w:hAnsi="TH SarabunPSK" w:cs="TH SarabunPSK"/>
                       <w:lang w:bidi="th-TH"/>
                     </w:rPr>
                   </w:pPr>
@@ -3517,7 +3503,7 @@
                 <w:p>
                   <w:pPr>
                     <w:rPr>
-                      <w:rFonts w:ascii="TH SarabunPSK" w:hAnsi="TH SarabunPSK" w:cs="TH SarabunPSK" w:hint="cs"/>
+                      <w:rFonts w:ascii="TH SarabunPSK" w:hAnsi="TH SarabunPSK" w:cs="TH SarabunPSK"/>
                       <w:sz w:val="24"/>
                       <w:szCs w:val="24"/>
                       <w:lang w:bidi="th-TH"/>
@@ -3555,12 +3541,12 @@
                 <w:sdtContent>
                   <w:tc>
                     <w:tcPr>
-                      <w:tcW w:w="483" w:type="dxa"/>
+                      <w:tcW w:w="462" w:type="dxa"/>
                     </w:tcPr>
                     <w:p>
                       <w:pPr>
                         <w:rPr>
-                          <w:rFonts w:ascii="TH SarabunPSK" w:hAnsi="TH SarabunPSK" w:cs="TH SarabunPSK" w:hint="cs"/>
+                          <w:rFonts w:ascii="TH SarabunPSK" w:hAnsi="TH SarabunPSK" w:cs="TH SarabunPSK"/>
                           <w:sz w:val="24"/>
                           <w:szCs w:val="24"/>
                           <w:lang w:bidi="th-TH"/>
@@ -3581,18 +3567,18 @@
               </w:sdt>
               <w:tc>
                 <w:tcPr>
-                  <w:tcW w:w="1588" w:type="dxa"/>
-                </w:tcPr>
-                <w:p>
-                  <w:pPr>
+                  <w:tcW w:w="1530" w:type="dxa"/>
+                </w:tcPr>
+                <w:p>
+                  <w:pPr>
+                    <w:rPr>
+                      <w:rFonts w:ascii="TH SarabunPSK" w:hAnsi="TH SarabunPSK" w:cs="TH SarabunPSK"/>
+                      <w:lang w:bidi="th-TH"/>
+                    </w:rPr>
+                  </w:pPr>
+                  <w:r>
                     <w:rPr>
                       <w:rFonts w:ascii="TH SarabunPSK" w:hAnsi="TH SarabunPSK" w:cs="TH SarabunPSK" w:hint="cs"/>
-                      <w:lang w:bidi="th-TH"/>
-                    </w:rPr>
-                  </w:pPr>
-                  <w:r>
-                    <w:rPr>
-                      <w:rFonts w:ascii="TH SarabunPSK" w:hAnsi="TH SarabunPSK" w:cs="TH SarabunPSK" w:hint="cs"/>
                       <w:cs/>
                       <w:lang w:bidi="th-TH"/>
                     </w:rPr>
@@ -3602,12 +3588,12 @@
               </w:tc>
               <w:tc>
                 <w:tcPr>
-                  <w:tcW w:w="697" w:type="dxa"/>
-                </w:tcPr>
-                <w:p>
-                  <w:pPr>
-                    <w:rPr>
-                      <w:rFonts w:ascii="TH SarabunPSK" w:hAnsi="TH SarabunPSK" w:cs="TH SarabunPSK" w:hint="cs"/>
+                  <w:tcW w:w="630" w:type="dxa"/>
+                </w:tcPr>
+                <w:p>
+                  <w:pPr>
+                    <w:rPr>
+                      <w:rFonts w:ascii="TH SarabunPSK" w:hAnsi="TH SarabunPSK" w:cs="TH SarabunPSK"/>
                       <w:sz w:val="24"/>
                       <w:szCs w:val="24"/>
                       <w:lang w:bidi="th-TH"/>
@@ -3645,12 +3631,12 @@
                 <w:sdtContent>
                   <w:tc>
                     <w:tcPr>
-                      <w:tcW w:w="406" w:type="dxa"/>
+                      <w:tcW w:w="540" w:type="dxa"/>
                     </w:tcPr>
                     <w:p>
                       <w:pPr>
                         <w:rPr>
-                          <w:rFonts w:ascii="TH SarabunPSK" w:hAnsi="TH SarabunPSK" w:cs="TH SarabunPSK" w:hint="cs"/>
+                          <w:rFonts w:ascii="TH SarabunPSK" w:hAnsi="TH SarabunPSK" w:cs="TH SarabunPSK"/>
                           <w:sz w:val="24"/>
                           <w:szCs w:val="24"/>
                           <w:lang w:bidi="th-TH"/>
@@ -3671,12 +3657,12 @@
               </w:sdt>
               <w:tc>
                 <w:tcPr>
-                  <w:tcW w:w="1636" w:type="dxa"/>
-                </w:tcPr>
-                <w:p>
-                  <w:pPr>
-                    <w:rPr>
-                      <w:rFonts w:ascii="TH SarabunPSK" w:hAnsi="TH SarabunPSK" w:cs="TH SarabunPSK" w:hint="cs"/>
+                  <w:tcW w:w="1648" w:type="dxa"/>
+                </w:tcPr>
+                <w:p>
+                  <w:pPr>
+                    <w:rPr>
+                      <w:rFonts w:ascii="TH SarabunPSK" w:hAnsi="TH SarabunPSK" w:cs="TH SarabunPSK"/>
                       <w:lang w:bidi="th-TH"/>
                     </w:rPr>
                   </w:pPr>
@@ -3699,7 +3685,7 @@
                 <w:p>
                   <w:pPr>
                     <w:rPr>
-                      <w:rFonts w:ascii="TH SarabunPSK" w:hAnsi="TH SarabunPSK" w:cs="TH SarabunPSK" w:hint="cs"/>
+                      <w:rFonts w:ascii="TH SarabunPSK" w:hAnsi="TH SarabunPSK" w:cs="TH SarabunPSK"/>
                       <w:sz w:val="24"/>
                       <w:szCs w:val="24"/>
                       <w:lang w:bidi="th-TH"/>
@@ -3737,12 +3723,12 @@
                 <w:sdtContent>
                   <w:tc>
                     <w:tcPr>
-                      <w:tcW w:w="483" w:type="dxa"/>
+                      <w:tcW w:w="462" w:type="dxa"/>
                     </w:tcPr>
                     <w:p>
                       <w:pPr>
                         <w:rPr>
-                          <w:rFonts w:ascii="TH SarabunPSK" w:hAnsi="TH SarabunPSK" w:cs="TH SarabunPSK" w:hint="cs"/>
+                          <w:rFonts w:ascii="TH SarabunPSK" w:hAnsi="TH SarabunPSK" w:cs="TH SarabunPSK"/>
                           <w:sz w:val="24"/>
                           <w:szCs w:val="24"/>
                           <w:lang w:bidi="th-TH"/>
@@ -3763,18 +3749,18 @@
               </w:sdt>
               <w:tc>
                 <w:tcPr>
-                  <w:tcW w:w="1588" w:type="dxa"/>
-                </w:tcPr>
-                <w:p>
-                  <w:pPr>
+                  <w:tcW w:w="1530" w:type="dxa"/>
+                </w:tcPr>
+                <w:p>
+                  <w:pPr>
+                    <w:rPr>
+                      <w:rFonts w:ascii="TH SarabunPSK" w:hAnsi="TH SarabunPSK" w:cs="TH SarabunPSK"/>
+                      <w:lang w:bidi="th-TH"/>
+                    </w:rPr>
+                  </w:pPr>
+                  <w:r>
                     <w:rPr>
                       <w:rFonts w:ascii="TH SarabunPSK" w:hAnsi="TH SarabunPSK" w:cs="TH SarabunPSK" w:hint="cs"/>
-                      <w:lang w:bidi="th-TH"/>
-                    </w:rPr>
-                  </w:pPr>
-                  <w:r>
-                    <w:rPr>
-                      <w:rFonts w:ascii="TH SarabunPSK" w:hAnsi="TH SarabunPSK" w:cs="TH SarabunPSK" w:hint="cs"/>
                       <w:cs/>
                       <w:lang w:bidi="th-TH"/>
                     </w:rPr>
@@ -3784,12 +3770,12 @@
               </w:tc>
               <w:tc>
                 <w:tcPr>
-                  <w:tcW w:w="697" w:type="dxa"/>
-                </w:tcPr>
-                <w:p>
-                  <w:pPr>
-                    <w:rPr>
-                      <w:rFonts w:ascii="TH SarabunPSK" w:hAnsi="TH SarabunPSK" w:cs="TH SarabunPSK" w:hint="cs"/>
+                  <w:tcW w:w="630" w:type="dxa"/>
+                </w:tcPr>
+                <w:p>
+                  <w:pPr>
+                    <w:rPr>
+                      <w:rFonts w:ascii="TH SarabunPSK" w:hAnsi="TH SarabunPSK" w:cs="TH SarabunPSK"/>
                       <w:sz w:val="24"/>
                       <w:szCs w:val="24"/>
                       <w:lang w:bidi="th-TH"/>
@@ -3827,12 +3813,12 @@
                 <w:sdtContent>
                   <w:tc>
                     <w:tcPr>
-                      <w:tcW w:w="406" w:type="dxa"/>
+                      <w:tcW w:w="540" w:type="dxa"/>
                     </w:tcPr>
                     <w:p>
                       <w:pPr>
                         <w:rPr>
-                          <w:rFonts w:ascii="TH SarabunPSK" w:hAnsi="TH SarabunPSK" w:cs="TH SarabunPSK" w:hint="cs"/>
+                          <w:rFonts w:ascii="TH SarabunPSK" w:hAnsi="TH SarabunPSK" w:cs="TH SarabunPSK"/>
                           <w:sz w:val="24"/>
                           <w:szCs w:val="24"/>
                           <w:lang w:bidi="th-TH"/>
@@ -3853,12 +3839,12 @@
               </w:sdt>
               <w:tc>
                 <w:tcPr>
-                  <w:tcW w:w="1636" w:type="dxa"/>
-                </w:tcPr>
-                <w:p>
-                  <w:pPr>
-                    <w:rPr>
-                      <w:rFonts w:ascii="TH SarabunPSK" w:hAnsi="TH SarabunPSK" w:cs="TH SarabunPSK" w:hint="cs"/>
+                  <w:tcW w:w="1648" w:type="dxa"/>
+                </w:tcPr>
+                <w:p>
+                  <w:pPr>
+                    <w:rPr>
+                      <w:rFonts w:ascii="TH SarabunPSK" w:hAnsi="TH SarabunPSK" w:cs="TH SarabunPSK"/>
                       <w:lang w:bidi="th-TH"/>
                     </w:rPr>
                   </w:pPr>
@@ -3881,7 +3867,7 @@
                 <w:p>
                   <w:pPr>
                     <w:rPr>
-                      <w:rFonts w:ascii="TH SarabunPSK" w:hAnsi="TH SarabunPSK" w:cs="TH SarabunPSK" w:hint="cs"/>
+                      <w:rFonts w:ascii="TH SarabunPSK" w:hAnsi="TH SarabunPSK" w:cs="TH SarabunPSK"/>
                       <w:sz w:val="24"/>
                       <w:szCs w:val="24"/>
                       <w:lang w:bidi="th-TH"/>
@@ -3919,12 +3905,12 @@
                 <w:sdtContent>
                   <w:tc>
                     <w:tcPr>
-                      <w:tcW w:w="483" w:type="dxa"/>
+                      <w:tcW w:w="462" w:type="dxa"/>
                     </w:tcPr>
                     <w:p>
                       <w:pPr>
                         <w:rPr>
-                          <w:rFonts w:ascii="TH SarabunPSK" w:hAnsi="TH SarabunPSK" w:cs="TH SarabunPSK" w:hint="cs"/>
+                          <w:rFonts w:ascii="TH SarabunPSK" w:hAnsi="TH SarabunPSK" w:cs="TH SarabunPSK"/>
                           <w:sz w:val="24"/>
                           <w:szCs w:val="24"/>
                           <w:lang w:bidi="th-TH"/>
@@ -3945,18 +3931,18 @@
               </w:sdt>
               <w:tc>
                 <w:tcPr>
-                  <w:tcW w:w="1588" w:type="dxa"/>
-                </w:tcPr>
-                <w:p>
-                  <w:pPr>
+                  <w:tcW w:w="1530" w:type="dxa"/>
+                </w:tcPr>
+                <w:p>
+                  <w:pPr>
+                    <w:rPr>
+                      <w:rFonts w:ascii="TH SarabunPSK" w:hAnsi="TH SarabunPSK" w:cs="TH SarabunPSK"/>
+                      <w:lang w:bidi="th-TH"/>
+                    </w:rPr>
+                  </w:pPr>
+                  <w:r>
                     <w:rPr>
                       <w:rFonts w:ascii="TH SarabunPSK" w:hAnsi="TH SarabunPSK" w:cs="TH SarabunPSK" w:hint="cs"/>
-                      <w:lang w:bidi="th-TH"/>
-                    </w:rPr>
-                  </w:pPr>
-                  <w:r>
-                    <w:rPr>
-                      <w:rFonts w:ascii="TH SarabunPSK" w:hAnsi="TH SarabunPSK" w:cs="TH SarabunPSK" w:hint="cs"/>
                       <w:cs/>
                       <w:lang w:bidi="th-TH"/>
                     </w:rPr>
@@ -3966,12 +3952,12 @@
               </w:tc>
               <w:tc>
                 <w:tcPr>
-                  <w:tcW w:w="697" w:type="dxa"/>
-                </w:tcPr>
-                <w:p>
-                  <w:pPr>
-                    <w:rPr>
-                      <w:rFonts w:ascii="TH SarabunPSK" w:hAnsi="TH SarabunPSK" w:cs="TH SarabunPSK" w:hint="cs"/>
+                  <w:tcW w:w="630" w:type="dxa"/>
+                </w:tcPr>
+                <w:p>
+                  <w:pPr>
+                    <w:rPr>
+                      <w:rFonts w:ascii="TH SarabunPSK" w:hAnsi="TH SarabunPSK" w:cs="TH SarabunPSK"/>
                       <w:sz w:val="24"/>
                       <w:szCs w:val="24"/>
                       <w:lang w:bidi="th-TH"/>
@@ -4009,12 +3995,12 @@
                 <w:sdtContent>
                   <w:tc>
                     <w:tcPr>
-                      <w:tcW w:w="406" w:type="dxa"/>
+                      <w:tcW w:w="540" w:type="dxa"/>
                     </w:tcPr>
                     <w:p>
                       <w:pPr>
                         <w:rPr>
-                          <w:rFonts w:ascii="TH SarabunPSK" w:hAnsi="TH SarabunPSK" w:cs="TH SarabunPSK" w:hint="cs"/>
+                          <w:rFonts w:ascii="TH SarabunPSK" w:hAnsi="TH SarabunPSK" w:cs="TH SarabunPSK"/>
                           <w:sz w:val="24"/>
                           <w:szCs w:val="24"/>
                           <w:lang w:bidi="th-TH"/>
@@ -4035,12 +4021,12 @@
               </w:sdt>
               <w:tc>
                 <w:tcPr>
-                  <w:tcW w:w="1636" w:type="dxa"/>
-                </w:tcPr>
-                <w:p>
-                  <w:pPr>
-                    <w:rPr>
-                      <w:rFonts w:ascii="TH SarabunPSK" w:hAnsi="TH SarabunPSK" w:cs="TH SarabunPSK" w:hint="cs"/>
+                  <w:tcW w:w="1648" w:type="dxa"/>
+                </w:tcPr>
+                <w:p>
+                  <w:pPr>
+                    <w:rPr>
+                      <w:rFonts w:ascii="TH SarabunPSK" w:hAnsi="TH SarabunPSK" w:cs="TH SarabunPSK"/>
                       <w:lang w:bidi="th-TH"/>
                     </w:rPr>
                   </w:pPr>
@@ -4063,7 +4049,7 @@
                 <w:p>
                   <w:pPr>
                     <w:rPr>
-                      <w:rFonts w:ascii="TH SarabunPSK" w:hAnsi="TH SarabunPSK" w:cs="TH SarabunPSK" w:hint="cs"/>
+                      <w:rFonts w:ascii="TH SarabunPSK" w:hAnsi="TH SarabunPSK" w:cs="TH SarabunPSK"/>
                       <w:sz w:val="24"/>
                       <w:szCs w:val="24"/>
                       <w:lang w:bidi="th-TH"/>
@@ -4101,12 +4087,12 @@
                 <w:sdtContent>
                   <w:tc>
                     <w:tcPr>
-                      <w:tcW w:w="483" w:type="dxa"/>
+                      <w:tcW w:w="462" w:type="dxa"/>
                     </w:tcPr>
                     <w:p>
                       <w:pPr>
                         <w:rPr>
-                          <w:rFonts w:ascii="TH SarabunPSK" w:hAnsi="TH SarabunPSK" w:cs="TH SarabunPSK" w:hint="cs"/>
+                          <w:rFonts w:ascii="TH SarabunPSK" w:hAnsi="TH SarabunPSK" w:cs="TH SarabunPSK"/>
                           <w:sz w:val="24"/>
                           <w:szCs w:val="24"/>
                           <w:lang w:bidi="th-TH"/>
@@ -4127,18 +4113,18 @@
               </w:sdt>
               <w:tc>
                 <w:tcPr>
-                  <w:tcW w:w="1588" w:type="dxa"/>
-                </w:tcPr>
-                <w:p>
-                  <w:pPr>
+                  <w:tcW w:w="1530" w:type="dxa"/>
+                </w:tcPr>
+                <w:p>
+                  <w:pPr>
+                    <w:rPr>
+                      <w:rFonts w:ascii="TH SarabunPSK" w:hAnsi="TH SarabunPSK" w:cs="TH SarabunPSK"/>
+                      <w:lang w:bidi="th-TH"/>
+                    </w:rPr>
+                  </w:pPr>
+                  <w:r>
                     <w:rPr>
                       <w:rFonts w:ascii="TH SarabunPSK" w:hAnsi="TH SarabunPSK" w:cs="TH SarabunPSK" w:hint="cs"/>
-                      <w:lang w:bidi="th-TH"/>
-                    </w:rPr>
-                  </w:pPr>
-                  <w:r>
-                    <w:rPr>
-                      <w:rFonts w:ascii="TH SarabunPSK" w:hAnsi="TH SarabunPSK" w:cs="TH SarabunPSK" w:hint="cs"/>
                       <w:cs/>
                       <w:lang w:bidi="th-TH"/>
                     </w:rPr>
@@ -4148,12 +4134,12 @@
               </w:tc>
               <w:tc>
                 <w:tcPr>
-                  <w:tcW w:w="697" w:type="dxa"/>
-                </w:tcPr>
-                <w:p>
-                  <w:pPr>
-                    <w:rPr>
-                      <w:rFonts w:ascii="TH SarabunPSK" w:hAnsi="TH SarabunPSK" w:cs="TH SarabunPSK" w:hint="cs"/>
+                  <w:tcW w:w="630" w:type="dxa"/>
+                </w:tcPr>
+                <w:p>
+                  <w:pPr>
+                    <w:rPr>
+                      <w:rFonts w:ascii="TH SarabunPSK" w:hAnsi="TH SarabunPSK" w:cs="TH SarabunPSK"/>
                       <w:sz w:val="24"/>
                       <w:szCs w:val="24"/>
                       <w:lang w:bidi="th-TH"/>
@@ -4191,12 +4177,12 @@
                 <w:sdtContent>
                   <w:tc>
                     <w:tcPr>
-                      <w:tcW w:w="406" w:type="dxa"/>
+                      <w:tcW w:w="540" w:type="dxa"/>
                     </w:tcPr>
                     <w:p>
                       <w:pPr>
                         <w:rPr>
-                          <w:rFonts w:ascii="TH SarabunPSK" w:hAnsi="TH SarabunPSK" w:cs="TH SarabunPSK" w:hint="cs"/>
+                          <w:rFonts w:ascii="TH SarabunPSK" w:hAnsi="TH SarabunPSK" w:cs="TH SarabunPSK"/>
                           <w:sz w:val="24"/>
                           <w:szCs w:val="24"/>
                           <w:lang w:bidi="th-TH"/>
@@ -4217,12 +4203,12 @@
               </w:sdt>
               <w:tc>
                 <w:tcPr>
-                  <w:tcW w:w="1636" w:type="dxa"/>
-                </w:tcPr>
-                <w:p>
-                  <w:pPr>
-                    <w:rPr>
-                      <w:rFonts w:ascii="TH SarabunPSK" w:hAnsi="TH SarabunPSK" w:cs="TH SarabunPSK" w:hint="cs"/>
+                  <w:tcW w:w="1648" w:type="dxa"/>
+                </w:tcPr>
+                <w:p>
+                  <w:pPr>
+                    <w:rPr>
+                      <w:rFonts w:ascii="TH SarabunPSK" w:hAnsi="TH SarabunPSK" w:cs="TH SarabunPSK"/>
                       <w:lang w:bidi="th-TH"/>
                     </w:rPr>
                   </w:pPr>
@@ -4245,7 +4231,7 @@
                 <w:p>
                   <w:pPr>
                     <w:rPr>
-                      <w:rFonts w:ascii="TH SarabunPSK" w:hAnsi="TH SarabunPSK" w:cs="TH SarabunPSK" w:hint="cs"/>
+                      <w:rFonts w:ascii="TH SarabunPSK" w:hAnsi="TH SarabunPSK" w:cs="TH SarabunPSK"/>
                       <w:sz w:val="24"/>
                       <w:szCs w:val="24"/>
                       <w:lang w:bidi="th-TH"/>
@@ -4283,12 +4269,12 @@
                 <w:sdtContent>
                   <w:tc>
                     <w:tcPr>
-                      <w:tcW w:w="483" w:type="dxa"/>
+                      <w:tcW w:w="462" w:type="dxa"/>
                     </w:tcPr>
                     <w:p>
                       <w:pPr>
                         <w:rPr>
-                          <w:rFonts w:ascii="TH SarabunPSK" w:hAnsi="TH SarabunPSK" w:cs="TH SarabunPSK" w:hint="cs"/>
+                          <w:rFonts w:ascii="TH SarabunPSK" w:hAnsi="TH SarabunPSK" w:cs="TH SarabunPSK"/>
                           <w:sz w:val="24"/>
                           <w:szCs w:val="24"/>
                           <w:lang w:bidi="th-TH"/>
@@ -4309,18 +4295,18 @@
               </w:sdt>
               <w:tc>
                 <w:tcPr>
-                  <w:tcW w:w="1588" w:type="dxa"/>
-                </w:tcPr>
-                <w:p>
-                  <w:pPr>
+                  <w:tcW w:w="1530" w:type="dxa"/>
+                </w:tcPr>
+                <w:p>
+                  <w:pPr>
+                    <w:rPr>
+                      <w:rFonts w:ascii="TH SarabunPSK" w:hAnsi="TH SarabunPSK" w:cs="TH SarabunPSK"/>
+                      <w:lang w:bidi="th-TH"/>
+                    </w:rPr>
+                  </w:pPr>
+                  <w:r>
                     <w:rPr>
                       <w:rFonts w:ascii="TH SarabunPSK" w:hAnsi="TH SarabunPSK" w:cs="TH SarabunPSK" w:hint="cs"/>
-                      <w:lang w:bidi="th-TH"/>
-                    </w:rPr>
-                  </w:pPr>
-                  <w:r>
-                    <w:rPr>
-                      <w:rFonts w:ascii="TH SarabunPSK" w:hAnsi="TH SarabunPSK" w:cs="TH SarabunPSK" w:hint="cs"/>
                       <w:cs/>
                       <w:lang w:bidi="th-TH"/>
                     </w:rPr>
@@ -4330,12 +4316,12 @@
               </w:tc>
               <w:tc>
                 <w:tcPr>
-                  <w:tcW w:w="697" w:type="dxa"/>
-                </w:tcPr>
-                <w:p>
-                  <w:pPr>
-                    <w:rPr>
-                      <w:rFonts w:ascii="TH SarabunPSK" w:hAnsi="TH SarabunPSK" w:cs="TH SarabunPSK" w:hint="cs"/>
+                  <w:tcW w:w="630" w:type="dxa"/>
+                </w:tcPr>
+                <w:p>
+                  <w:pPr>
+                    <w:rPr>
+                      <w:rFonts w:ascii="TH SarabunPSK" w:hAnsi="TH SarabunPSK" w:cs="TH SarabunPSK"/>
                       <w:sz w:val="24"/>
                       <w:szCs w:val="24"/>
                       <w:lang w:bidi="th-TH"/>
@@ -4373,12 +4359,12 @@
                 <w:sdtContent>
                   <w:tc>
                     <w:tcPr>
-                      <w:tcW w:w="406" w:type="dxa"/>
+                      <w:tcW w:w="540" w:type="dxa"/>
                     </w:tcPr>
                     <w:p>
                       <w:pPr>
                         <w:rPr>
-                          <w:rFonts w:ascii="TH SarabunPSK" w:hAnsi="TH SarabunPSK" w:cs="TH SarabunPSK" w:hint="cs"/>
+                          <w:rFonts w:ascii="TH SarabunPSK" w:hAnsi="TH SarabunPSK" w:cs="TH SarabunPSK"/>
                           <w:sz w:val="24"/>
                           <w:szCs w:val="24"/>
                           <w:lang w:bidi="th-TH"/>
@@ -4399,12 +4385,12 @@
               </w:sdt>
               <w:tc>
                 <w:tcPr>
-                  <w:tcW w:w="1636" w:type="dxa"/>
-                </w:tcPr>
-                <w:p>
-                  <w:pPr>
-                    <w:rPr>
-                      <w:rFonts w:ascii="TH SarabunPSK" w:hAnsi="TH SarabunPSK" w:cs="TH SarabunPSK" w:hint="cs"/>
+                  <w:tcW w:w="1648" w:type="dxa"/>
+                </w:tcPr>
+                <w:p>
+                  <w:pPr>
+                    <w:rPr>
+                      <w:rFonts w:ascii="TH SarabunPSK" w:hAnsi="TH SarabunPSK" w:cs="TH SarabunPSK"/>
                       <w:lang w:bidi="th-TH"/>
                     </w:rPr>
                   </w:pPr>
@@ -4427,7 +4413,7 @@
                 <w:p>
                   <w:pPr>
                     <w:rPr>
-                      <w:rFonts w:ascii="TH SarabunPSK" w:hAnsi="TH SarabunPSK" w:cs="TH SarabunPSK" w:hint="cs"/>
+                      <w:rFonts w:ascii="TH SarabunPSK" w:hAnsi="TH SarabunPSK" w:cs="TH SarabunPSK"/>
                       <w:sz w:val="24"/>
                       <w:szCs w:val="24"/>
                       <w:lang w:bidi="th-TH"/>
@@ -4465,12 +4451,12 @@
                 <w:sdtContent>
                   <w:tc>
                     <w:tcPr>
-                      <w:tcW w:w="483" w:type="dxa"/>
+                      <w:tcW w:w="462" w:type="dxa"/>
                     </w:tcPr>
                     <w:p>
                       <w:pPr>
                         <w:rPr>
-                          <w:rFonts w:ascii="TH SarabunPSK" w:hAnsi="TH SarabunPSK" w:cs="TH SarabunPSK" w:hint="cs"/>
+                          <w:rFonts w:ascii="TH SarabunPSK" w:hAnsi="TH SarabunPSK" w:cs="TH SarabunPSK"/>
                           <w:sz w:val="24"/>
                           <w:szCs w:val="24"/>
                           <w:lang w:bidi="th-TH"/>
@@ -4491,18 +4477,18 @@
               </w:sdt>
               <w:tc>
                 <w:tcPr>
-                  <w:tcW w:w="1588" w:type="dxa"/>
-                </w:tcPr>
-                <w:p>
-                  <w:pPr>
+                  <w:tcW w:w="1530" w:type="dxa"/>
+                </w:tcPr>
+                <w:p>
+                  <w:pPr>
+                    <w:rPr>
+                      <w:rFonts w:ascii="TH SarabunPSK" w:hAnsi="TH SarabunPSK" w:cs="TH SarabunPSK"/>
+                      <w:lang w:bidi="th-TH"/>
+                    </w:rPr>
+                  </w:pPr>
+                  <w:r>
                     <w:rPr>
                       <w:rFonts w:ascii="TH SarabunPSK" w:hAnsi="TH SarabunPSK" w:cs="TH SarabunPSK" w:hint="cs"/>
-                      <w:lang w:bidi="th-TH"/>
-                    </w:rPr>
-                  </w:pPr>
-                  <w:r>
-                    <w:rPr>
-                      <w:rFonts w:ascii="TH SarabunPSK" w:hAnsi="TH SarabunPSK" w:cs="TH SarabunPSK" w:hint="cs"/>
                       <w:cs/>
                       <w:lang w:bidi="th-TH"/>
                     </w:rPr>
@@ -4512,42 +4498,42 @@
               </w:tc>
               <w:tc>
                 <w:tcPr>
-                  <w:tcW w:w="697" w:type="dxa"/>
-                </w:tcPr>
-                <w:p>
-                  <w:pPr>
-                    <w:rPr>
-                      <w:rFonts w:ascii="TH SarabunPSK" w:hAnsi="TH SarabunPSK" w:cs="TH SarabunPSK" w:hint="cs"/>
-                      <w:sz w:val="24"/>
-                      <w:szCs w:val="24"/>
-                      <w:lang w:bidi="th-TH"/>
-                    </w:rPr>
-                  </w:pPr>
-                </w:p>
-              </w:tc>
-              <w:tc>
-                <w:tcPr>
-                  <w:tcW w:w="406" w:type="dxa"/>
-                </w:tcPr>
-                <w:p>
-                  <w:pPr>
-                    <w:rPr>
-                      <w:rFonts w:ascii="TH SarabunPSK" w:hAnsi="TH SarabunPSK" w:cs="TH SarabunPSK" w:hint="cs"/>
-                      <w:sz w:val="24"/>
-                      <w:szCs w:val="24"/>
-                      <w:lang w:bidi="th-TH"/>
-                    </w:rPr>
-                  </w:pPr>
-                </w:p>
-              </w:tc>
-              <w:tc>
-                <w:tcPr>
-                  <w:tcW w:w="1636" w:type="dxa"/>
-                </w:tcPr>
-                <w:p>
-                  <w:pPr>
-                    <w:rPr>
-                      <w:rFonts w:ascii="TH SarabunPSK" w:hAnsi="TH SarabunPSK" w:cs="TH SarabunPSK" w:hint="cs"/>
+                  <w:tcW w:w="630" w:type="dxa"/>
+                </w:tcPr>
+                <w:p>
+                  <w:pPr>
+                    <w:rPr>
+                      <w:rFonts w:ascii="TH SarabunPSK" w:hAnsi="TH SarabunPSK" w:cs="TH SarabunPSK"/>
+                      <w:sz w:val="24"/>
+                      <w:szCs w:val="24"/>
+                      <w:lang w:bidi="th-TH"/>
+                    </w:rPr>
+                  </w:pPr>
+                </w:p>
+              </w:tc>
+              <w:tc>
+                <w:tcPr>
+                  <w:tcW w:w="540" w:type="dxa"/>
+                </w:tcPr>
+                <w:p>
+                  <w:pPr>
+                    <w:rPr>
+                      <w:rFonts w:ascii="TH SarabunPSK" w:hAnsi="TH SarabunPSK" w:cs="TH SarabunPSK"/>
+                      <w:sz w:val="24"/>
+                      <w:szCs w:val="24"/>
+                      <w:lang w:bidi="th-TH"/>
+                    </w:rPr>
+                  </w:pPr>
+                </w:p>
+              </w:tc>
+              <w:tc>
+                <w:tcPr>
+                  <w:tcW w:w="1648" w:type="dxa"/>
+                </w:tcPr>
+                <w:p>
+                  <w:pPr>
+                    <w:rPr>
+                      <w:rFonts w:ascii="TH SarabunPSK" w:hAnsi="TH SarabunPSK" w:cs="TH SarabunPSK"/>
                       <w:lang w:bidi="th-TH"/>
                     </w:rPr>
                   </w:pPr>
@@ -4562,7 +4548,7 @@
                 <w:p>
                   <w:pPr>
                     <w:rPr>
-                      <w:rFonts w:ascii="TH SarabunPSK" w:hAnsi="TH SarabunPSK" w:cs="TH SarabunPSK" w:hint="cs"/>
+                      <w:rFonts w:ascii="TH SarabunPSK" w:hAnsi="TH SarabunPSK" w:cs="TH SarabunPSK"/>
                       <w:sz w:val="24"/>
                       <w:szCs w:val="24"/>
                       <w:lang w:bidi="th-TH"/>
@@ -4600,12 +4586,12 @@
                 <w:sdtContent>
                   <w:tc>
                     <w:tcPr>
-                      <w:tcW w:w="483" w:type="dxa"/>
+                      <w:tcW w:w="462" w:type="dxa"/>
                     </w:tcPr>
                     <w:p>
                       <w:pPr>
                         <w:rPr>
-                          <w:rFonts w:ascii="TH SarabunPSK" w:hAnsi="TH SarabunPSK" w:cs="TH SarabunPSK" w:hint="cs"/>
+                          <w:rFonts w:ascii="TH SarabunPSK" w:hAnsi="TH SarabunPSK" w:cs="TH SarabunPSK"/>
                           <w:sz w:val="24"/>
                           <w:szCs w:val="24"/>
                           <w:lang w:bidi="th-TH"/>
@@ -4626,18 +4612,18 @@
               </w:sdt>
               <w:tc>
                 <w:tcPr>
-                  <w:tcW w:w="1588" w:type="dxa"/>
-                </w:tcPr>
-                <w:p>
-                  <w:pPr>
+                  <w:tcW w:w="1530" w:type="dxa"/>
+                </w:tcPr>
+                <w:p>
+                  <w:pPr>
+                    <w:rPr>
+                      <w:rFonts w:ascii="TH SarabunPSK" w:hAnsi="TH SarabunPSK" w:cs="TH SarabunPSK"/>
+                      <w:lang w:bidi="th-TH"/>
+                    </w:rPr>
+                  </w:pPr>
+                  <w:r>
                     <w:rPr>
                       <w:rFonts w:ascii="TH SarabunPSK" w:hAnsi="TH SarabunPSK" w:cs="TH SarabunPSK" w:hint="cs"/>
-                      <w:lang w:bidi="th-TH"/>
-                    </w:rPr>
-                  </w:pPr>
-                  <w:r>
-                    <w:rPr>
-                      <w:rFonts w:ascii="TH SarabunPSK" w:hAnsi="TH SarabunPSK" w:cs="TH SarabunPSK" w:hint="cs"/>
                       <w:cs/>
                       <w:lang w:bidi="th-TH"/>
                     </w:rPr>
@@ -4647,42 +4633,42 @@
               </w:tc>
               <w:tc>
                 <w:tcPr>
-                  <w:tcW w:w="697" w:type="dxa"/>
-                </w:tcPr>
-                <w:p>
-                  <w:pPr>
-                    <w:rPr>
-                      <w:rFonts w:ascii="TH SarabunPSK" w:hAnsi="TH SarabunPSK" w:cs="TH SarabunPSK" w:hint="cs"/>
-                      <w:sz w:val="24"/>
-                      <w:szCs w:val="24"/>
-                      <w:lang w:bidi="th-TH"/>
-                    </w:rPr>
-                  </w:pPr>
-                </w:p>
-              </w:tc>
-              <w:tc>
-                <w:tcPr>
-                  <w:tcW w:w="406" w:type="dxa"/>
-                </w:tcPr>
-                <w:p>
-                  <w:pPr>
-                    <w:rPr>
-                      <w:rFonts w:ascii="TH SarabunPSK" w:hAnsi="TH SarabunPSK" w:cs="TH SarabunPSK" w:hint="cs"/>
-                      <w:sz w:val="24"/>
-                      <w:szCs w:val="24"/>
-                      <w:lang w:bidi="th-TH"/>
-                    </w:rPr>
-                  </w:pPr>
-                </w:p>
-              </w:tc>
-              <w:tc>
-                <w:tcPr>
-                  <w:tcW w:w="1636" w:type="dxa"/>
-                </w:tcPr>
-                <w:p>
-                  <w:pPr>
-                    <w:rPr>
-                      <w:rFonts w:ascii="TH SarabunPSK" w:hAnsi="TH SarabunPSK" w:cs="TH SarabunPSK" w:hint="cs"/>
+                  <w:tcW w:w="630" w:type="dxa"/>
+                </w:tcPr>
+                <w:p>
+                  <w:pPr>
+                    <w:rPr>
+                      <w:rFonts w:ascii="TH SarabunPSK" w:hAnsi="TH SarabunPSK" w:cs="TH SarabunPSK"/>
+                      <w:sz w:val="24"/>
+                      <w:szCs w:val="24"/>
+                      <w:lang w:bidi="th-TH"/>
+                    </w:rPr>
+                  </w:pPr>
+                </w:p>
+              </w:tc>
+              <w:tc>
+                <w:tcPr>
+                  <w:tcW w:w="540" w:type="dxa"/>
+                </w:tcPr>
+                <w:p>
+                  <w:pPr>
+                    <w:rPr>
+                      <w:rFonts w:ascii="TH SarabunPSK" w:hAnsi="TH SarabunPSK" w:cs="TH SarabunPSK"/>
+                      <w:sz w:val="24"/>
+                      <w:szCs w:val="24"/>
+                      <w:lang w:bidi="th-TH"/>
+                    </w:rPr>
+                  </w:pPr>
+                </w:p>
+              </w:tc>
+              <w:tc>
+                <w:tcPr>
+                  <w:tcW w:w="1648" w:type="dxa"/>
+                </w:tcPr>
+                <w:p>
+                  <w:pPr>
+                    <w:rPr>
+                      <w:rFonts w:ascii="TH SarabunPSK" w:hAnsi="TH SarabunPSK" w:cs="TH SarabunPSK"/>
                       <w:lang w:bidi="th-TH"/>
                     </w:rPr>
                   </w:pPr>
@@ -4697,7 +4683,7 @@
                 <w:p>
                   <w:pPr>
                     <w:rPr>
-                      <w:rFonts w:ascii="TH SarabunPSK" w:hAnsi="TH SarabunPSK" w:cs="TH SarabunPSK" w:hint="cs"/>
+                      <w:rFonts w:ascii="TH SarabunPSK" w:hAnsi="TH SarabunPSK" w:cs="TH SarabunPSK"/>
                       <w:sz w:val="24"/>
                       <w:szCs w:val="24"/>
                       <w:lang w:bidi="th-TH"/>
@@ -4735,12 +4721,12 @@
                 <w:sdtContent>
                   <w:tc>
                     <w:tcPr>
-                      <w:tcW w:w="483" w:type="dxa"/>
+                      <w:tcW w:w="462" w:type="dxa"/>
                     </w:tcPr>
                     <w:p>
                       <w:pPr>
                         <w:rPr>
-                          <w:rFonts w:ascii="TH SarabunPSK" w:hAnsi="TH SarabunPSK" w:cs="TH SarabunPSK" w:hint="cs"/>
+                          <w:rFonts w:ascii="TH SarabunPSK" w:hAnsi="TH SarabunPSK" w:cs="TH SarabunPSK"/>
                           <w:sz w:val="24"/>
                           <w:szCs w:val="24"/>
                           <w:lang w:bidi="th-TH"/>
@@ -4761,18 +4747,18 @@
               </w:sdt>
               <w:tc>
                 <w:tcPr>
-                  <w:tcW w:w="1588" w:type="dxa"/>
-                </w:tcPr>
-                <w:p>
-                  <w:pPr>
+                  <w:tcW w:w="1530" w:type="dxa"/>
+                </w:tcPr>
+                <w:p>
+                  <w:pPr>
+                    <w:rPr>
+                      <w:rFonts w:ascii="TH SarabunPSK" w:hAnsi="TH SarabunPSK" w:cs="TH SarabunPSK"/>
+                      <w:lang w:bidi="th-TH"/>
+                    </w:rPr>
+                  </w:pPr>
+                  <w:r>
                     <w:rPr>
                       <w:rFonts w:ascii="TH SarabunPSK" w:hAnsi="TH SarabunPSK" w:cs="TH SarabunPSK" w:hint="cs"/>
-                      <w:lang w:bidi="th-TH"/>
-                    </w:rPr>
-                  </w:pPr>
-                  <w:r>
-                    <w:rPr>
-                      <w:rFonts w:ascii="TH SarabunPSK" w:hAnsi="TH SarabunPSK" w:cs="TH SarabunPSK" w:hint="cs"/>
                       <w:cs/>
                       <w:lang w:bidi="th-TH"/>
                     </w:rPr>
@@ -4782,42 +4768,42 @@
               </w:tc>
               <w:tc>
                 <w:tcPr>
-                  <w:tcW w:w="697" w:type="dxa"/>
-                </w:tcPr>
-                <w:p>
-                  <w:pPr>
-                    <w:rPr>
-                      <w:rFonts w:ascii="TH SarabunPSK" w:hAnsi="TH SarabunPSK" w:cs="TH SarabunPSK" w:hint="cs"/>
-                      <w:sz w:val="24"/>
-                      <w:szCs w:val="24"/>
-                      <w:lang w:bidi="th-TH"/>
-                    </w:rPr>
-                  </w:pPr>
-                </w:p>
-              </w:tc>
-              <w:tc>
-                <w:tcPr>
-                  <w:tcW w:w="406" w:type="dxa"/>
-                </w:tcPr>
-                <w:p>
-                  <w:pPr>
-                    <w:rPr>
-                      <w:rFonts w:ascii="TH SarabunPSK" w:hAnsi="TH SarabunPSK" w:cs="TH SarabunPSK" w:hint="cs"/>
-                      <w:sz w:val="24"/>
-                      <w:szCs w:val="24"/>
-                      <w:lang w:bidi="th-TH"/>
-                    </w:rPr>
-                  </w:pPr>
-                </w:p>
-              </w:tc>
-              <w:tc>
-                <w:tcPr>
-                  <w:tcW w:w="1636" w:type="dxa"/>
-                </w:tcPr>
-                <w:p>
-                  <w:pPr>
-                    <w:rPr>
-                      <w:rFonts w:ascii="TH SarabunPSK" w:hAnsi="TH SarabunPSK" w:cs="TH SarabunPSK" w:hint="cs"/>
+                  <w:tcW w:w="630" w:type="dxa"/>
+                </w:tcPr>
+                <w:p>
+                  <w:pPr>
+                    <w:rPr>
+                      <w:rFonts w:ascii="TH SarabunPSK" w:hAnsi="TH SarabunPSK" w:cs="TH SarabunPSK"/>
+                      <w:sz w:val="24"/>
+                      <w:szCs w:val="24"/>
+                      <w:lang w:bidi="th-TH"/>
+                    </w:rPr>
+                  </w:pPr>
+                </w:p>
+              </w:tc>
+              <w:tc>
+                <w:tcPr>
+                  <w:tcW w:w="540" w:type="dxa"/>
+                </w:tcPr>
+                <w:p>
+                  <w:pPr>
+                    <w:rPr>
+                      <w:rFonts w:ascii="TH SarabunPSK" w:hAnsi="TH SarabunPSK" w:cs="TH SarabunPSK"/>
+                      <w:sz w:val="24"/>
+                      <w:szCs w:val="24"/>
+                      <w:lang w:bidi="th-TH"/>
+                    </w:rPr>
+                  </w:pPr>
+                </w:p>
+              </w:tc>
+              <w:tc>
+                <w:tcPr>
+                  <w:tcW w:w="1648" w:type="dxa"/>
+                </w:tcPr>
+                <w:p>
+                  <w:pPr>
+                    <w:rPr>
+                      <w:rFonts w:ascii="TH SarabunPSK" w:hAnsi="TH SarabunPSK" w:cs="TH SarabunPSK"/>
                       <w:lang w:bidi="th-TH"/>
                     </w:rPr>
                   </w:pPr>
@@ -4828,7 +4814,7 @@
           <w:p>
             <w:pPr>
               <w:rPr>
-                <w:rFonts w:ascii="TH SarabunPSK" w:hAnsi="TH SarabunPSK" w:cs="TH SarabunPSK" w:hint="cs"/>
+                <w:rFonts w:ascii="TH SarabunPSK" w:hAnsi="TH SarabunPSK" w:cs="TH SarabunPSK"/>
                 <w:sz w:val="24"/>
                 <w:szCs w:val="24"/>
               </w:rPr>
@@ -4839,8 +4825,8 @@
           <w:tcPr>
             <w:tcW w:w="5092" w:type="dxa"/>
             <w:tcBorders>
-              <w:left w:val="single" w:sz="8" w:space="0" w:color="000000"/>
-              <w:right w:val="single" w:sz="8" w:space="0" w:color="000000"/>
+              <w:left w:val="single" w:sz="8" w:space="0" w:color="000000" w:themeColor="text1"/>
+              <w:right w:val="single" w:sz="8" w:space="0" w:color="000000" w:themeColor="text1"/>
             </w:tcBorders>
           </w:tcPr>
           <w:tbl>
@@ -4856,6 +4842,7 @@
                 <w:insideH w:val="none" w:sz="0" w:space="0" w:color="auto"/>
                 <w:insideV w:val="none" w:sz="0" w:space="0" w:color="auto"/>
               </w:tblBorders>
+              <w:tblLayout w:type="fixed"/>
               <w:tblLook w:val="04A0" w:firstRow="1" w:lastRow="0" w:firstColumn="1" w:lastColumn="0" w:noHBand="0" w:noVBand="1"/>
             </w:tblPr>
             <w:tblGrid>
@@ -4874,7 +4861,7 @@
                 <w:p>
                   <w:pPr>
                     <w:rPr>
-                      <w:rFonts w:ascii="TH SarabunPSK" w:hAnsi="TH SarabunPSK" w:cs="TH SarabunPSK" w:hint="cs"/>
+                      <w:rFonts w:ascii="TH SarabunPSK" w:hAnsi="TH SarabunPSK" w:cs="TH SarabunPSK"/>
                       <w:sz w:val="24"/>
                       <w:szCs w:val="24"/>
                       <w:lang w:bidi="th-TH"/>
@@ -4895,7 +4882,7 @@
               <w:sdt>
                 <w:sdtPr>
                   <w:rPr>
-                    <w:rFonts w:ascii="TH SarabunPSK" w:hAnsi="TH SarabunPSK" w:cs="TH SarabunPSK"/>
+                    <w:rFonts w:ascii="TH SarabunPSK" w:hAnsi="TH SarabunPSK" w:cs="TH SarabunPSK" w:hint="cs"/>
                     <w:sz w:val="24"/>
                     <w:szCs w:val="24"/>
                     <w:cs/>
@@ -4991,7 +4978,7 @@
               <w:sdt>
                 <w:sdtPr>
                   <w:rPr>
-                    <w:rFonts w:ascii="TH SarabunPSK" w:hAnsi="TH SarabunPSK" w:cs="TH SarabunPSK"/>
+                    <w:rFonts w:ascii="TH SarabunPSK" w:hAnsi="TH SarabunPSK" w:cs="TH SarabunPSK" w:hint="cs"/>
                     <w:sz w:val="24"/>
                     <w:szCs w:val="24"/>
                     <w:cs/>
@@ -5089,7 +5076,7 @@
               <w:sdt>
                 <w:sdtPr>
                   <w:rPr>
-                    <w:rFonts w:ascii="TH SarabunPSK" w:hAnsi="TH SarabunPSK" w:cs="TH SarabunPSK"/>
+                    <w:rFonts w:ascii="TH SarabunPSK" w:hAnsi="TH SarabunPSK" w:cs="TH SarabunPSK" w:hint="cs"/>
                     <w:sz w:val="24"/>
                     <w:szCs w:val="24"/>
                     <w:cs/>
@@ -5185,7 +5172,7 @@
               <w:sdt>
                 <w:sdtPr>
                   <w:rPr>
-                    <w:rFonts w:ascii="TH SarabunPSK" w:hAnsi="TH SarabunPSK" w:cs="TH SarabunPSK"/>
+                    <w:rFonts w:ascii="TH SarabunPSK" w:hAnsi="TH SarabunPSK" w:cs="TH SarabunPSK" w:hint="cs"/>
                     <w:sz w:val="24"/>
                     <w:szCs w:val="24"/>
                     <w:cs/>
@@ -5262,7 +5249,7 @@
                 <w:p>
                   <w:pPr>
                     <w:rPr>
-                      <w:rFonts w:ascii="TH SarabunPSK" w:hAnsi="TH SarabunPSK" w:cs="TH SarabunPSK" w:hint="cs"/>
+                      <w:rFonts w:ascii="TH SarabunPSK" w:hAnsi="TH SarabunPSK" w:cs="TH SarabunPSK"/>
                       <w:sz w:val="24"/>
                       <w:szCs w:val="24"/>
                       <w:lang w:bidi="th-TH"/>
@@ -5283,7 +5270,7 @@
               <w:sdt>
                 <w:sdtPr>
                   <w:rPr>
-                    <w:rFonts w:ascii="TH SarabunPSK" w:hAnsi="TH SarabunPSK" w:cs="TH SarabunPSK"/>
+                    <w:rFonts w:ascii="MS Gothic" w:eastAsia="MS Gothic" w:hAnsi="MS Gothic" w:cs="TH SarabunPSK" w:hint="cs"/>
                     <w:sz w:val="24"/>
                     <w:szCs w:val="24"/>
                     <w:cs/>
@@ -5314,7 +5301,7 @@
                       </w:pPr>
                       <w:r>
                         <w:rPr>
-                          <w:rFonts w:ascii="MS Gothic" w:eastAsia="MS Gothic" w:hAnsi="MS Gothic" w:cs="TH SarabunPSK" w:hint="eastAsia"/>
+                          <w:rFonts w:ascii="Segoe UI Symbol" w:eastAsia="MS Gothic" w:hAnsi="Segoe UI Symbol" w:cs="Segoe UI Symbol" w:hint="cs"/>
                           <w:sz w:val="24"/>
                           <w:szCs w:val="24"/>
                           <w:cs/>
@@ -5379,7 +5366,7 @@
               <w:sdt>
                 <w:sdtPr>
                   <w:rPr>
-                    <w:rFonts w:ascii="TH SarabunPSK" w:hAnsi="TH SarabunPSK" w:cs="TH SarabunPSK"/>
+                    <w:rFonts w:ascii="TH SarabunPSK" w:hAnsi="TH SarabunPSK" w:cs="TH SarabunPSK" w:hint="cs"/>
                     <w:sz w:val="24"/>
                     <w:szCs w:val="24"/>
                     <w:cs/>
@@ -5456,7 +5443,7 @@
                 <w:p>
                   <w:pPr>
                     <w:rPr>
-                      <w:rFonts w:ascii="TH SarabunPSK" w:hAnsi="TH SarabunPSK" w:cs="TH SarabunPSK" w:hint="cs"/>
+                      <w:rFonts w:ascii="TH SarabunPSK" w:hAnsi="TH SarabunPSK" w:cs="TH SarabunPSK"/>
                       <w:sz w:val="24"/>
                       <w:szCs w:val="24"/>
                       <w:lang w:bidi="th-TH"/>
@@ -5477,7 +5464,7 @@
               <w:sdt>
                 <w:sdtPr>
                   <w:rPr>
-                    <w:rFonts w:ascii="TH SarabunPSK" w:hAnsi="TH SarabunPSK" w:cs="TH SarabunPSK"/>
+                    <w:rFonts w:ascii="MS Gothic" w:eastAsia="MS Gothic" w:hAnsi="MS Gothic" w:cs="TH SarabunPSK" w:hint="cs"/>
                     <w:sz w:val="24"/>
                     <w:szCs w:val="24"/>
                     <w:cs/>
@@ -5500,7 +5487,7 @@
                     <w:p>
                       <w:pPr>
                         <w:rPr>
-                          <w:rFonts w:ascii="TH SarabunPSK" w:hAnsi="TH SarabunPSK" w:cs="TH SarabunPSK"/>
+                          <w:rFonts w:ascii="MS Gothic" w:eastAsia="MS Gothic" w:hAnsi="MS Gothic" w:cs="TH SarabunPSK"/>
                           <w:sz w:val="24"/>
                           <w:szCs w:val="24"/>
                           <w:lang w:bidi="th-TH"/>
@@ -5508,7 +5495,7 @@
                       </w:pPr>
                       <w:r>
                         <w:rPr>
-                          <w:rFonts w:ascii="MS Gothic" w:eastAsia="MS Gothic" w:hAnsi="MS Gothic" w:cs="TH SarabunPSK" w:hint="eastAsia"/>
+                          <w:rFonts w:ascii="Segoe UI Symbol" w:eastAsia="MS Gothic" w:hAnsi="Segoe UI Symbol" w:cs="Segoe UI Symbol" w:hint="cs"/>
                           <w:sz w:val="24"/>
                           <w:szCs w:val="24"/>
                           <w:cs/>
@@ -5552,7 +5539,7 @@
                 <w:p>
                   <w:pPr>
                     <w:rPr>
-                      <w:rFonts w:ascii="TH SarabunPSK" w:hAnsi="TH SarabunPSK" w:cs="TH SarabunPSK" w:hint="cs"/>
+                      <w:rFonts w:ascii="TH SarabunPSK" w:hAnsi="TH SarabunPSK" w:cs="TH SarabunPSK"/>
                       <w:sz w:val="24"/>
                       <w:szCs w:val="24"/>
                       <w:lang w:bidi="th-TH"/>
@@ -5573,7 +5560,7 @@
               <w:sdt>
                 <w:sdtPr>
                   <w:rPr>
-                    <w:rFonts w:ascii="TH SarabunPSK" w:hAnsi="TH SarabunPSK" w:cs="TH SarabunPSK"/>
+                    <w:rFonts w:ascii="TH SarabunPSK" w:hAnsi="TH SarabunPSK" w:cs="TH SarabunPSK" w:hint="cs"/>
                     <w:sz w:val="24"/>
                     <w:szCs w:val="24"/>
                     <w:cs/>
@@ -5671,7 +5658,7 @@
               <w:sdt>
                 <w:sdtPr>
                   <w:rPr>
-                    <w:rFonts w:ascii="TH SarabunPSK" w:hAnsi="TH SarabunPSK" w:cs="TH SarabunPSK"/>
+                    <w:rFonts w:ascii="TH SarabunPSK" w:hAnsi="TH SarabunPSK" w:cs="TH SarabunPSK" w:hint="cs"/>
                     <w:sz w:val="24"/>
                     <w:szCs w:val="24"/>
                     <w:cs/>
@@ -5721,7 +5708,7 @@
                 <w:p>
                   <w:pPr>
                     <w:rPr>
-                      <w:rFonts w:ascii="TH SarabunPSK" w:hAnsi="TH SarabunPSK" w:cs="TH SarabunPSK" w:hint="cs"/>
+                      <w:rFonts w:ascii="TH SarabunPSK" w:hAnsi="TH SarabunPSK" w:cs="TH SarabunPSK"/>
                       <w:sz w:val="24"/>
                       <w:szCs w:val="24"/>
                       <w:lang w:bidi="th-TH"/>
@@ -5767,7 +5754,7 @@
               <w:sdt>
                 <w:sdtPr>
                   <w:rPr>
-                    <w:rFonts w:ascii="TH SarabunPSK" w:hAnsi="TH SarabunPSK" w:cs="TH SarabunPSK"/>
+                    <w:rFonts w:ascii="TH SarabunPSK" w:hAnsi="TH SarabunPSK" w:cs="TH SarabunPSK" w:hint="cs"/>
                     <w:sz w:val="24"/>
                     <w:szCs w:val="24"/>
                     <w:cs/>
@@ -5844,7 +5831,7 @@
                 <w:p>
                   <w:pPr>
                     <w:rPr>
-                      <w:rFonts w:ascii="TH SarabunPSK" w:hAnsi="TH SarabunPSK" w:cs="TH SarabunPSK" w:hint="cs"/>
+                      <w:rFonts w:ascii="TH SarabunPSK" w:hAnsi="TH SarabunPSK" w:cs="TH SarabunPSK"/>
                       <w:sz w:val="24"/>
                       <w:szCs w:val="24"/>
                       <w:lang w:bidi="th-TH"/>
@@ -5865,7 +5852,7 @@
               <w:sdt>
                 <w:sdtPr>
                   <w:rPr>
-                    <w:rFonts w:ascii="TH SarabunPSK" w:hAnsi="TH SarabunPSK" w:cs="TH SarabunPSK"/>
+                    <w:rFonts w:ascii="TH SarabunPSK" w:hAnsi="TH SarabunPSK" w:cs="TH SarabunPSK" w:hint="cs"/>
                     <w:sz w:val="24"/>
                     <w:szCs w:val="24"/>
                     <w:cs/>
@@ -5915,7 +5902,7 @@
                 <w:p>
                   <w:pPr>
                     <w:rPr>
-                      <w:rFonts w:ascii="TH SarabunPSK" w:hAnsi="TH SarabunPSK" w:cs="TH SarabunPSK" w:hint="cs"/>
+                      <w:rFonts w:ascii="TH SarabunPSK" w:hAnsi="TH SarabunPSK" w:cs="TH SarabunPSK"/>
                       <w:sz w:val="24"/>
                       <w:szCs w:val="24"/>
                       <w:lang w:bidi="th-TH"/>
@@ -5961,7 +5948,7 @@
               <w:sdt>
                 <w:sdtPr>
                   <w:rPr>
-                    <w:rFonts w:ascii="TH SarabunPSK" w:hAnsi="TH SarabunPSK" w:cs="TH SarabunPSK"/>
+                    <w:rFonts w:ascii="TH SarabunPSK" w:hAnsi="TH SarabunPSK" w:cs="TH SarabunPSK" w:hint="cs"/>
                     <w:sz w:val="24"/>
                     <w:szCs w:val="24"/>
                     <w:cs/>
@@ -6059,7 +6046,7 @@
               <w:sdt>
                 <w:sdtPr>
                   <w:rPr>
-                    <w:rFonts w:ascii="TH SarabunPSK" w:hAnsi="TH SarabunPSK" w:cs="TH SarabunPSK"/>
+                    <w:rFonts w:ascii="TH SarabunPSK" w:hAnsi="TH SarabunPSK" w:cs="TH SarabunPSK" w:hint="cs"/>
                     <w:sz w:val="24"/>
                     <w:szCs w:val="24"/>
                     <w:cs/>
@@ -6181,7 +6168,7 @@
                 <w:p>
                   <w:pPr>
                     <w:rPr>
-                      <w:rFonts w:ascii="TH SarabunPSK" w:hAnsi="TH SarabunPSK" w:cs="TH SarabunPSK" w:hint="cs"/>
+                      <w:rFonts w:ascii="TH SarabunPSK" w:hAnsi="TH SarabunPSK" w:cs="TH SarabunPSK"/>
                       <w:sz w:val="24"/>
                       <w:szCs w:val="24"/>
                       <w:lang w:bidi="th-TH"/>
@@ -6202,7 +6189,7 @@
               <w:sdt>
                 <w:sdtPr>
                   <w:rPr>
-                    <w:rFonts w:ascii="TH SarabunPSK" w:hAnsi="TH SarabunPSK" w:cs="TH SarabunPSK"/>
+                    <w:rFonts w:ascii="TH SarabunPSK" w:hAnsi="TH SarabunPSK" w:cs="TH SarabunPSK" w:hint="cs"/>
                     <w:sz w:val="24"/>
                     <w:szCs w:val="24"/>
                     <w:cs/>
@@ -6327,7 +6314,7 @@
                 <w:p>
                   <w:pPr>
                     <w:rPr>
-                      <w:rFonts w:ascii="TH SarabunPSK" w:hAnsi="TH SarabunPSK" w:cs="TH SarabunPSK" w:hint="cs"/>
+                      <w:rFonts w:ascii="TH SarabunPSK" w:hAnsi="TH SarabunPSK" w:cs="TH SarabunPSK"/>
                       <w:sz w:val="24"/>
                       <w:szCs w:val="24"/>
                       <w:lang w:bidi="th-TH"/>
@@ -6348,7 +6335,7 @@
               <w:sdt>
                 <w:sdtPr>
                   <w:rPr>
-                    <w:rFonts w:ascii="TH SarabunPSK" w:hAnsi="TH SarabunPSK" w:cs="TH SarabunPSK"/>
+                    <w:rFonts w:ascii="TH SarabunPSK" w:hAnsi="TH SarabunPSK" w:cs="TH SarabunPSK" w:hint="cs"/>
                     <w:sz w:val="24"/>
                     <w:szCs w:val="24"/>
                     <w:cs/>
@@ -6466,7 +6453,7 @@
           <w:p>
             <w:pPr>
               <w:rPr>
-                <w:rFonts w:ascii="TH SarabunPSK" w:hAnsi="TH SarabunPSK" w:cs="TH SarabunPSK" w:hint="cs"/>
+                <w:rFonts w:ascii="TH SarabunPSK" w:hAnsi="TH SarabunPSK" w:cs="TH SarabunPSK"/>
                 <w:sz w:val="24"/>
                 <w:szCs w:val="24"/>
               </w:rPr>
@@ -6483,15 +6470,15 @@
             <w:tcW w:w="10482" w:type="dxa"/>
             <w:gridSpan w:val="4"/>
             <w:tcBorders>
-              <w:left w:val="single" w:sz="8" w:space="0" w:color="000000"/>
-              <w:right w:val="single" w:sz="8" w:space="0" w:color="000000"/>
+              <w:left w:val="single" w:sz="8" w:space="0" w:color="000000" w:themeColor="text1"/>
+              <w:right w:val="single" w:sz="8" w:space="0" w:color="000000" w:themeColor="text1"/>
             </w:tcBorders>
           </w:tcPr>
           <w:p>
             <w:pPr>
               <w:jc w:val="center"/>
               <w:rPr>
-                <w:rFonts w:ascii="TH SarabunPSK" w:hAnsi="TH SarabunPSK" w:cs="TH SarabunPSK" w:hint="cs"/>
+                <w:rFonts w:ascii="TH SarabunPSK" w:hAnsi="TH SarabunPSK" w:cs="TH SarabunPSK"/>
                 <w:sz w:val="24"/>
                 <w:szCs w:val="24"/>
               </w:rPr>
@@ -6517,8 +6504,8 @@
             <w:tcW w:w="5386" w:type="dxa"/>
             <w:gridSpan w:val="3"/>
             <w:tcBorders>
-              <w:left w:val="single" w:sz="8" w:space="0" w:color="000000"/>
-              <w:right w:val="single" w:sz="8" w:space="0" w:color="000000"/>
+              <w:left w:val="single" w:sz="8" w:space="0" w:color="000000" w:themeColor="text1"/>
+              <w:right w:val="single" w:sz="8" w:space="0" w:color="000000" w:themeColor="text1"/>
             </w:tcBorders>
           </w:tcPr>
           <w:tbl>
@@ -6533,11 +6520,12 @@
                 <w:insideH w:val="none" w:sz="0" w:space="0" w:color="auto"/>
                 <w:insideV w:val="none" w:sz="0" w:space="0" w:color="auto"/>
               </w:tblBorders>
+              <w:tblLayout w:type="fixed"/>
               <w:tblLook w:val="04A0" w:firstRow="1" w:lastRow="0" w:firstColumn="1" w:lastColumn="0" w:noHBand="0" w:noVBand="1"/>
             </w:tblPr>
             <w:tblGrid>
-              <w:gridCol w:w="412"/>
-              <w:gridCol w:w="4939"/>
+              <w:gridCol w:w="492"/>
+              <w:gridCol w:w="4859"/>
             </w:tblGrid>
             <w:tr>
               <w:sdt>
@@ -6559,12 +6547,12 @@
                 <w:sdtContent>
                   <w:tc>
                     <w:tcPr>
-                      <w:tcW w:w="412" w:type="dxa"/>
+                      <w:tcW w:w="492" w:type="dxa"/>
                     </w:tcPr>
                     <w:p>
                       <w:pPr>
                         <w:rPr>
-                          <w:rFonts w:ascii="TH SarabunPSK" w:hAnsi="TH SarabunPSK" w:cs="TH SarabunPSK" w:hint="cs"/>
+                          <w:rFonts w:ascii="TH SarabunPSK" w:hAnsi="TH SarabunPSK" w:cs="TH SarabunPSK"/>
                           <w:sz w:val="24"/>
                           <w:szCs w:val="24"/>
                         </w:rPr>
@@ -6583,12 +6571,12 @@
               </w:sdt>
               <w:tc>
                 <w:tcPr>
-                  <w:tcW w:w="4939" w:type="dxa"/>
-                </w:tcPr>
-                <w:p>
-                  <w:pPr>
-                    <w:rPr>
-                      <w:rFonts w:ascii="TH SarabunPSK" w:hAnsi="TH SarabunPSK" w:cs="TH SarabunPSK" w:hint="cs"/>
+                  <w:tcW w:w="4859" w:type="dxa"/>
+                </w:tcPr>
+                <w:p>
+                  <w:pPr>
+                    <w:rPr>
+                      <w:rFonts w:ascii="TH SarabunPSK" w:hAnsi="TH SarabunPSK" w:cs="TH SarabunPSK"/>
                       <w:sz w:val="24"/>
                       <w:szCs w:val="24"/>
                     </w:rPr>
@@ -6644,12 +6632,12 @@
                 <w:sdtContent>
                   <w:tc>
                     <w:tcPr>
-                      <w:tcW w:w="412" w:type="dxa"/>
+                      <w:tcW w:w="492" w:type="dxa"/>
                     </w:tcPr>
                     <w:p>
                       <w:pPr>
                         <w:rPr>
-                          <w:rFonts w:ascii="TH SarabunPSK" w:hAnsi="TH SarabunPSK" w:cs="TH SarabunPSK" w:hint="cs"/>
+                          <w:rFonts w:ascii="TH SarabunPSK" w:hAnsi="TH SarabunPSK" w:cs="TH SarabunPSK"/>
                           <w:sz w:val="24"/>
                           <w:szCs w:val="24"/>
                         </w:rPr>
@@ -6668,12 +6656,12 @@
               </w:sdt>
               <w:tc>
                 <w:tcPr>
-                  <w:tcW w:w="4939" w:type="dxa"/>
-                </w:tcPr>
-                <w:p>
-                  <w:pPr>
-                    <w:rPr>
-                      <w:rFonts w:ascii="TH SarabunPSK" w:hAnsi="TH SarabunPSK" w:cs="TH SarabunPSK" w:hint="cs"/>
+                  <w:tcW w:w="4859" w:type="dxa"/>
+                </w:tcPr>
+                <w:p>
+                  <w:pPr>
+                    <w:rPr>
+                      <w:rFonts w:ascii="TH SarabunPSK" w:hAnsi="TH SarabunPSK" w:cs="TH SarabunPSK"/>
                       <w:sz w:val="24"/>
                       <w:szCs w:val="24"/>
                     </w:rPr>
@@ -6729,12 +6717,12 @@
                 <w:sdtContent>
                   <w:tc>
                     <w:tcPr>
-                      <w:tcW w:w="412" w:type="dxa"/>
+                      <w:tcW w:w="492" w:type="dxa"/>
                     </w:tcPr>
                     <w:p>
                       <w:pPr>
                         <w:rPr>
-                          <w:rFonts w:ascii="TH SarabunPSK" w:hAnsi="TH SarabunPSK" w:cs="TH SarabunPSK" w:hint="cs"/>
+                          <w:rFonts w:ascii="TH SarabunPSK" w:hAnsi="TH SarabunPSK" w:cs="TH SarabunPSK"/>
                           <w:sz w:val="24"/>
                           <w:szCs w:val="24"/>
                         </w:rPr>
@@ -6753,12 +6741,12 @@
               </w:sdt>
               <w:tc>
                 <w:tcPr>
-                  <w:tcW w:w="4939" w:type="dxa"/>
-                </w:tcPr>
-                <w:p>
-                  <w:pPr>
-                    <w:rPr>
-                      <w:rFonts w:ascii="TH SarabunPSK" w:hAnsi="TH SarabunPSK" w:cs="TH SarabunPSK" w:hint="cs"/>
+                  <w:tcW w:w="4859" w:type="dxa"/>
+                </w:tcPr>
+                <w:p>
+                  <w:pPr>
+                    <w:rPr>
+                      <w:rFonts w:ascii="TH SarabunPSK" w:hAnsi="TH SarabunPSK" w:cs="TH SarabunPSK"/>
                       <w:sz w:val="24"/>
                       <w:szCs w:val="24"/>
                     </w:rPr>
@@ -6798,7 +6786,7 @@
           <w:p>
             <w:pPr>
               <w:rPr>
-                <w:rFonts w:ascii="TH SarabunPSK" w:hAnsi="TH SarabunPSK" w:cs="TH SarabunPSK" w:hint="cs"/>
+                <w:rFonts w:ascii="TH SarabunPSK" w:hAnsi="TH SarabunPSK" w:cs="TH SarabunPSK"/>
                 <w:sz w:val="24"/>
                 <w:szCs w:val="24"/>
               </w:rPr>
@@ -6809,8 +6797,8 @@
           <w:tcPr>
             <w:tcW w:w="5092" w:type="dxa"/>
             <w:tcBorders>
-              <w:left w:val="single" w:sz="8" w:space="0" w:color="000000"/>
-              <w:right w:val="single" w:sz="8" w:space="0" w:color="000000"/>
+              <w:left w:val="single" w:sz="8" w:space="0" w:color="000000" w:themeColor="text1"/>
+              <w:right w:val="single" w:sz="8" w:space="0" w:color="000000" w:themeColor="text1"/>
             </w:tcBorders>
           </w:tcPr>
           <w:tbl>
@@ -6825,12 +6813,13 @@
                 <w:insideH w:val="none" w:sz="0" w:space="0" w:color="auto"/>
                 <w:insideV w:val="none" w:sz="0" w:space="0" w:color="auto"/>
               </w:tblBorders>
+              <w:tblLayout w:type="fixed"/>
               <w:tblLook w:val="04A0" w:firstRow="1" w:lastRow="0" w:firstColumn="1" w:lastColumn="0" w:noHBand="0" w:noVBand="1"/>
             </w:tblPr>
             <w:tblGrid>
               <w:gridCol w:w="556"/>
-              <w:gridCol w:w="1974"/>
-              <w:gridCol w:w="435"/>
+              <w:gridCol w:w="1925"/>
+              <w:gridCol w:w="484"/>
               <w:gridCol w:w="2096"/>
             </w:tblGrid>
             <w:tr>
@@ -6856,7 +6845,7 @@
                     <w:p>
                       <w:pPr>
                         <w:rPr>
-                          <w:rFonts w:ascii="TH SarabunPSK" w:hAnsi="TH SarabunPSK" w:cs="TH SarabunPSK" w:hint="cs"/>
+                          <w:rFonts w:ascii="TH SarabunPSK" w:hAnsi="TH SarabunPSK" w:cs="TH SarabunPSK"/>
                           <w:sz w:val="24"/>
                           <w:szCs w:val="24"/>
                         </w:rPr>
@@ -6875,12 +6864,12 @@
               </w:sdt>
               <w:tc>
                 <w:tcPr>
-                  <w:tcW w:w="1974" w:type="dxa"/>
-                </w:tcPr>
-                <w:p>
-                  <w:pPr>
-                    <w:rPr>
-                      <w:rFonts w:ascii="TH SarabunPSK" w:hAnsi="TH SarabunPSK" w:cs="TH SarabunPSK" w:hint="cs"/>
+                  <w:tcW w:w="1925" w:type="dxa"/>
+                </w:tcPr>
+                <w:p>
+                  <w:pPr>
+                    <w:rPr>
+                      <w:rFonts w:ascii="TH SarabunPSK" w:hAnsi="TH SarabunPSK" w:cs="TH SarabunPSK"/>
                       <w:sz w:val="24"/>
                       <w:szCs w:val="24"/>
                     </w:rPr>
@@ -6899,12 +6888,12 @@
               </w:tc>
               <w:tc>
                 <w:tcPr>
-                  <w:tcW w:w="435" w:type="dxa"/>
-                </w:tcPr>
-                <w:p>
-                  <w:pPr>
-                    <w:rPr>
-                      <w:rFonts w:ascii="TH SarabunPSK" w:hAnsi="TH SarabunPSK" w:cs="TH SarabunPSK" w:hint="cs"/>
+                  <w:tcW w:w="484" w:type="dxa"/>
+                </w:tcPr>
+                <w:p>
+                  <w:pPr>
+                    <w:rPr>
+                      <w:rFonts w:ascii="TH SarabunPSK" w:hAnsi="TH SarabunPSK" w:cs="TH SarabunPSK"/>
                       <w:sz w:val="24"/>
                       <w:szCs w:val="24"/>
                     </w:rPr>
@@ -6918,7 +6907,7 @@
                 <w:p>
                   <w:pPr>
                     <w:rPr>
-                      <w:rFonts w:ascii="TH SarabunPSK" w:hAnsi="TH SarabunPSK" w:cs="TH SarabunPSK" w:hint="cs"/>
+                      <w:rFonts w:ascii="TH SarabunPSK" w:hAnsi="TH SarabunPSK" w:cs="TH SarabunPSK"/>
                       <w:sz w:val="24"/>
                       <w:szCs w:val="24"/>
                     </w:rPr>
@@ -6938,7 +6927,7 @@
                   <w:tag w:val="FLAG_TOOL_SPARK_WRENCH"/>
                   <w:id w:val="-614600960"/>
                   <w14:checkbox>
-                    <w14:checked w14:val="0"/>
+                    <w14:checked w14:val="1"/>
                     <w14:checkedState w14:val="00FE" w14:font="Wingdings"/>
                     <w14:uncheckedState w14:val="2610" w14:font="MS Gothic"/>
                   </w14:checkbox>
@@ -6952,18 +6941,18 @@
                       <w:pPr>
                         <w:jc w:val="right"/>
                         <w:rPr>
-                          <w:rFonts w:ascii="TH SarabunPSK" w:hAnsi="TH SarabunPSK" w:cs="TH SarabunPSK" w:hint="cs"/>
+                          <w:rFonts w:ascii="TH SarabunPSK" w:hAnsi="TH SarabunPSK" w:cs="TH SarabunPSK"/>
                           <w:sz w:val="24"/>
                           <w:szCs w:val="24"/>
                         </w:rPr>
                       </w:pPr>
                       <w:r>
                         <w:rPr>
-                          <w:rFonts w:ascii="MS Gothic" w:eastAsia="MS Gothic" w:hAnsi="MS Gothic" w:cs="TH SarabunPSK" w:hint="eastAsia"/>
-                          <w:sz w:val="24"/>
-                          <w:szCs w:val="24"/>
-                        </w:rPr>
-                        <w:t>☐</w:t>
+                          <w:rFonts w:ascii="TH SarabunPSK" w:hAnsi="TH SarabunPSK" w:cs="TH SarabunPSK" w:hint="cs"/>
+                          <w:sz w:val="24"/>
+                          <w:szCs w:val="24"/>
+                        </w:rPr>
+                        <w:sym w:font="Wingdings" w:char="F0FE"/>
                       </w:r>
                     </w:p>
                   </w:tc>
@@ -6971,12 +6960,12 @@
               </w:sdt>
               <w:tc>
                 <w:tcPr>
-                  <w:tcW w:w="1974" w:type="dxa"/>
-                </w:tcPr>
-                <w:p>
-                  <w:pPr>
-                    <w:rPr>
-                      <w:rFonts w:ascii="TH SarabunPSK" w:hAnsi="TH SarabunPSK" w:cs="TH SarabunPSK" w:hint="cs"/>
+                  <w:tcW w:w="1925" w:type="dxa"/>
+                </w:tcPr>
+                <w:p>
+                  <w:pPr>
+                    <w:rPr>
+                      <w:rFonts w:ascii="TH SarabunPSK" w:hAnsi="TH SarabunPSK" w:cs="TH SarabunPSK"/>
                       <w:sz w:val="24"/>
                       <w:szCs w:val="24"/>
                     </w:rPr>
@@ -7012,12 +7001,12 @@
                 <w:sdtContent>
                   <w:tc>
                     <w:tcPr>
-                      <w:tcW w:w="435" w:type="dxa"/>
+                      <w:tcW w:w="484" w:type="dxa"/>
                     </w:tcPr>
                     <w:p>
                       <w:pPr>
                         <w:rPr>
-                          <w:rFonts w:ascii="TH SarabunPSK" w:hAnsi="TH SarabunPSK" w:cs="TH SarabunPSK" w:hint="cs"/>
+                          <w:rFonts w:ascii="TH SarabunPSK" w:hAnsi="TH SarabunPSK" w:cs="TH SarabunPSK"/>
                           <w:sz w:val="24"/>
                           <w:szCs w:val="24"/>
                         </w:rPr>
@@ -7041,7 +7030,7 @@
                 <w:p>
                   <w:pPr>
                     <w:rPr>
-                      <w:rFonts w:ascii="TH SarabunPSK" w:hAnsi="TH SarabunPSK" w:cs="TH SarabunPSK" w:hint="cs"/>
+                      <w:rFonts w:ascii="TH SarabunPSK" w:hAnsi="TH SarabunPSK" w:cs="TH SarabunPSK"/>
                       <w:sz w:val="24"/>
                       <w:szCs w:val="24"/>
                     </w:rPr>
@@ -7085,7 +7074,7 @@
                       <w:pPr>
                         <w:jc w:val="right"/>
                         <w:rPr>
-                          <w:rFonts w:ascii="TH SarabunPSK" w:hAnsi="TH SarabunPSK" w:cs="TH SarabunPSK" w:hint="cs"/>
+                          <w:rFonts w:ascii="TH SarabunPSK" w:hAnsi="TH SarabunPSK" w:cs="TH SarabunPSK"/>
                           <w:sz w:val="24"/>
                           <w:szCs w:val="24"/>
                         </w:rPr>
@@ -7104,12 +7093,12 @@
               </w:sdt>
               <w:tc>
                 <w:tcPr>
-                  <w:tcW w:w="1974" w:type="dxa"/>
-                </w:tcPr>
-                <w:p>
-                  <w:pPr>
-                    <w:rPr>
-                      <w:rFonts w:ascii="TH SarabunPSK" w:hAnsi="TH SarabunPSK" w:cs="TH SarabunPSK" w:hint="cs"/>
+                  <w:tcW w:w="1925" w:type="dxa"/>
+                </w:tcPr>
+                <w:p>
+                  <w:pPr>
+                    <w:rPr>
+                      <w:rFonts w:ascii="TH SarabunPSK" w:hAnsi="TH SarabunPSK" w:cs="TH SarabunPSK"/>
                       <w:sz w:val="24"/>
                       <w:szCs w:val="24"/>
                     </w:rPr>
@@ -7145,12 +7134,12 @@
                 <w:sdtContent>
                   <w:tc>
                     <w:tcPr>
-                      <w:tcW w:w="435" w:type="dxa"/>
+                      <w:tcW w:w="484" w:type="dxa"/>
                     </w:tcPr>
                     <w:p>
                       <w:pPr>
                         <w:rPr>
-                          <w:rFonts w:ascii="TH SarabunPSK" w:hAnsi="TH SarabunPSK" w:cs="TH SarabunPSK" w:hint="cs"/>
+                          <w:rFonts w:ascii="TH SarabunPSK" w:hAnsi="TH SarabunPSK" w:cs="TH SarabunPSK"/>
                           <w:sz w:val="24"/>
                           <w:szCs w:val="24"/>
                         </w:rPr>
@@ -7174,7 +7163,7 @@
                 <w:p>
                   <w:pPr>
                     <w:rPr>
-                      <w:rFonts w:ascii="TH SarabunPSK" w:hAnsi="TH SarabunPSK" w:cs="TH SarabunPSK" w:hint="cs"/>
+                      <w:rFonts w:ascii="TH SarabunPSK" w:hAnsi="TH SarabunPSK" w:cs="TH SarabunPSK"/>
                       <w:sz w:val="24"/>
                       <w:szCs w:val="24"/>
                     </w:rPr>
@@ -7196,7 +7185,7 @@
           <w:p>
             <w:pPr>
               <w:rPr>
-                <w:rFonts w:ascii="TH SarabunPSK" w:hAnsi="TH SarabunPSK" w:cs="TH SarabunPSK" w:hint="cs"/>
+                <w:rFonts w:ascii="TH SarabunPSK" w:hAnsi="TH SarabunPSK" w:cs="TH SarabunPSK"/>
                 <w:sz w:val="24"/>
                 <w:szCs w:val="24"/>
               </w:rPr>
@@ -7213,14 +7202,14 @@
             <w:tcW w:w="5386" w:type="dxa"/>
             <w:gridSpan w:val="3"/>
             <w:tcBorders>
-              <w:left w:val="single" w:sz="8" w:space="0" w:color="000000"/>
-              <w:right w:val="single" w:sz="8" w:space="0" w:color="000000"/>
+              <w:left w:val="single" w:sz="8" w:space="0" w:color="000000" w:themeColor="text1"/>
+              <w:right w:val="single" w:sz="8" w:space="0" w:color="000000" w:themeColor="text1"/>
             </w:tcBorders>
           </w:tcPr>
           <w:p>
             <w:pPr>
               <w:rPr>
-                <w:rFonts w:ascii="TH SarabunPSK" w:hAnsi="TH SarabunPSK" w:cs="TH SarabunPSK" w:hint="cs"/>
+                <w:rFonts w:ascii="TH SarabunPSK" w:hAnsi="TH SarabunPSK" w:cs="TH SarabunPSK"/>
                 <w:sz w:val="24"/>
                 <w:szCs w:val="24"/>
               </w:rPr>
@@ -7240,14 +7229,14 @@
           <w:tcPr>
             <w:tcW w:w="5092" w:type="dxa"/>
             <w:tcBorders>
-              <w:left w:val="single" w:sz="8" w:space="0" w:color="000000"/>
-              <w:right w:val="single" w:sz="8" w:space="0" w:color="000000"/>
+              <w:left w:val="single" w:sz="8" w:space="0" w:color="000000" w:themeColor="text1"/>
+              <w:right w:val="single" w:sz="8" w:space="0" w:color="000000" w:themeColor="text1"/>
             </w:tcBorders>
           </w:tcPr>
           <w:p>
             <w:pPr>
               <w:rPr>
-                <w:rFonts w:ascii="TH SarabunPSK" w:hAnsi="TH SarabunPSK" w:cs="TH SarabunPSK" w:hint="cs"/>
+                <w:rFonts w:ascii="TH SarabunPSK" w:hAnsi="TH SarabunPSK" w:cs="TH SarabunPSK"/>
                 <w:sz w:val="24"/>
                 <w:szCs w:val="24"/>
               </w:rPr>
@@ -7273,8 +7262,8 @@
             <w:tcW w:w="5386" w:type="dxa"/>
             <w:gridSpan w:val="3"/>
             <w:tcBorders>
-              <w:left w:val="single" w:sz="8" w:space="0" w:color="000000"/>
-              <w:right w:val="single" w:sz="8" w:space="0" w:color="000000"/>
+              <w:left w:val="single" w:sz="8" w:space="0" w:color="000000" w:themeColor="text1"/>
+              <w:right w:val="single" w:sz="8" w:space="0" w:color="000000" w:themeColor="text1"/>
             </w:tcBorders>
           </w:tcPr>
           <w:tbl>
@@ -7289,11 +7278,12 @@
                 <w:insideH w:val="none" w:sz="0" w:space="0" w:color="auto"/>
                 <w:insideV w:val="none" w:sz="0" w:space="0" w:color="auto"/>
               </w:tblBorders>
+              <w:tblLayout w:type="fixed"/>
               <w:tblLook w:val="04A0" w:firstRow="1" w:lastRow="0" w:firstColumn="1" w:lastColumn="0" w:noHBand="0" w:noVBand="1"/>
             </w:tblPr>
             <w:tblGrid>
-              <w:gridCol w:w="412"/>
-              <w:gridCol w:w="851"/>
+              <w:gridCol w:w="492"/>
+              <w:gridCol w:w="771"/>
               <w:gridCol w:w="567"/>
               <w:gridCol w:w="850"/>
               <w:gridCol w:w="567"/>
@@ -7347,7 +7337,7 @@
                 <w:sdtContent>
                   <w:tc>
                     <w:tcPr>
-                      <w:tcW w:w="412" w:type="dxa"/>
+                      <w:tcW w:w="492" w:type="dxa"/>
                     </w:tcPr>
                     <w:p>
                       <w:pPr>
@@ -7371,7 +7361,7 @@
               </w:sdt>
               <w:tc>
                 <w:tcPr>
-                  <w:tcW w:w="4939" w:type="dxa"/>
+                  <w:tcW w:w="4859" w:type="dxa"/>
                   <w:gridSpan w:val="5"/>
                 </w:tcPr>
                 <w:p>
@@ -7415,7 +7405,7 @@
                 <w:sdtContent>
                   <w:tc>
                     <w:tcPr>
-                      <w:tcW w:w="412" w:type="dxa"/>
+                      <w:tcW w:w="492" w:type="dxa"/>
                     </w:tcPr>
                     <w:p>
                       <w:pPr>
@@ -7439,7 +7429,7 @@
               </w:sdt>
               <w:tc>
                 <w:tcPr>
-                  <w:tcW w:w="851" w:type="dxa"/>
+                  <w:tcW w:w="771" w:type="dxa"/>
                 </w:tcPr>
                 <w:p>
                   <w:pPr>
@@ -7509,7 +7499,7 @@
                 <w:p>
                   <w:pPr>
                     <w:rPr>
-                      <w:rFonts w:ascii="TH SarabunPSK" w:hAnsi="TH SarabunPSK" w:cs="TH SarabunPSK" w:hint="cs"/>
+                      <w:rFonts w:ascii="TH SarabunPSK" w:hAnsi="TH SarabunPSK" w:cs="TH SarabunPSK"/>
                       <w:sz w:val="24"/>
                       <w:szCs w:val="24"/>
                       <w:cs/>
@@ -7576,7 +7566,7 @@
                 <w:p>
                   <w:pPr>
                     <w:rPr>
-                      <w:rFonts w:ascii="TH SarabunPSK" w:hAnsi="TH SarabunPSK" w:cs="TH SarabunPSK" w:hint="cs"/>
+                      <w:rFonts w:ascii="TH SarabunPSK" w:hAnsi="TH SarabunPSK" w:cs="TH SarabunPSK"/>
                       <w:sz w:val="24"/>
                       <w:szCs w:val="24"/>
                       <w:lang w:bidi="th-TH"/>
@@ -7613,7 +7603,7 @@
                 <w:sdtContent>
                   <w:tc>
                     <w:tcPr>
-                      <w:tcW w:w="412" w:type="dxa"/>
+                      <w:tcW w:w="492" w:type="dxa"/>
                     </w:tcPr>
                     <w:p>
                       <w:pPr>
@@ -7637,7 +7627,7 @@
               </w:sdt>
               <w:tc>
                 <w:tcPr>
-                  <w:tcW w:w="4939" w:type="dxa"/>
+                  <w:tcW w:w="4859" w:type="dxa"/>
                   <w:gridSpan w:val="5"/>
                 </w:tcPr>
                 <w:p>
@@ -7753,21 +7743,21 @@
             <w:tr>
               <w:tc>
                 <w:tcPr>
-                  <w:tcW w:w="412" w:type="dxa"/>
-                </w:tcPr>
-                <w:p>
-                  <w:pPr>
-                    <w:rPr>
-                      <w:rFonts w:ascii="TH SarabunPSK" w:hAnsi="TH SarabunPSK" w:cs="TH SarabunPSK"/>
-                      <w:sz w:val="24"/>
-                      <w:szCs w:val="24"/>
-                    </w:rPr>
-                  </w:pPr>
-                </w:p>
-              </w:tc>
-              <w:tc>
-                <w:tcPr>
-                  <w:tcW w:w="851" w:type="dxa"/>
+                  <w:tcW w:w="492" w:type="dxa"/>
+                </w:tcPr>
+                <w:p>
+                  <w:pPr>
+                    <w:rPr>
+                      <w:rFonts w:ascii="TH SarabunPSK" w:hAnsi="TH SarabunPSK" w:cs="TH SarabunPSK"/>
+                      <w:sz w:val="24"/>
+                      <w:szCs w:val="24"/>
+                    </w:rPr>
+                  </w:pPr>
+                </w:p>
+              </w:tc>
+              <w:tc>
+                <w:tcPr>
+                  <w:tcW w:w="771" w:type="dxa"/>
                 </w:tcPr>
                 <w:p>
                   <w:pPr>
@@ -7993,8 +7983,8 @@
           <w:tcPr>
             <w:tcW w:w="5092" w:type="dxa"/>
             <w:tcBorders>
-              <w:left w:val="single" w:sz="8" w:space="0" w:color="000000"/>
-              <w:right w:val="single" w:sz="8" w:space="0" w:color="000000"/>
+              <w:left w:val="single" w:sz="8" w:space="0" w:color="000000" w:themeColor="text1"/>
+              <w:right w:val="single" w:sz="8" w:space="0" w:color="000000" w:themeColor="text1"/>
             </w:tcBorders>
           </w:tcPr>
           <w:tbl>
@@ -8009,6 +7999,7 @@
                 <w:insideH w:val="none" w:sz="0" w:space="0" w:color="auto"/>
                 <w:insideV w:val="none" w:sz="0" w:space="0" w:color="auto"/>
               </w:tblBorders>
+              <w:tblLayout w:type="fixed"/>
               <w:tblLook w:val="04A0" w:firstRow="1" w:lastRow="0" w:firstColumn="1" w:lastColumn="0" w:noHBand="0" w:noVBand="1"/>
             </w:tblPr>
             <w:tblGrid>
@@ -8023,7 +8014,7 @@
                   <w:pPr>
                     <w:jc w:val="center"/>
                     <w:rPr>
-                      <w:rFonts w:ascii="TH SarabunPSK" w:hAnsi="TH SarabunPSK" w:cs="TH SarabunPSK" w:hint="cs"/>
+                      <w:rFonts w:ascii="TH SarabunPSK" w:hAnsi="TH SarabunPSK" w:cs="TH SarabunPSK"/>
                       <w:sz w:val="24"/>
                       <w:szCs w:val="24"/>
                     </w:rPr>
@@ -8049,7 +8040,7 @@
                 <w:p>
                   <w:pPr>
                     <w:rPr>
-                      <w:rFonts w:ascii="TH SarabunPSK" w:hAnsi="TH SarabunPSK" w:cs="TH SarabunPSK" w:hint="cs"/>
+                      <w:rFonts w:ascii="TH SarabunPSK" w:hAnsi="TH SarabunPSK" w:cs="TH SarabunPSK"/>
                       <w:sz w:val="24"/>
                       <w:szCs w:val="24"/>
                     </w:rPr>
@@ -8065,7 +8056,7 @@
                 <w:p>
                   <w:pPr>
                     <w:rPr>
-                      <w:rFonts w:ascii="TH SarabunPSK" w:hAnsi="TH SarabunPSK" w:cs="TH SarabunPSK" w:hint="cs"/>
+                      <w:rFonts w:ascii="TH SarabunPSK" w:hAnsi="TH SarabunPSK" w:cs="TH SarabunPSK"/>
                       <w:sz w:val="24"/>
                       <w:szCs w:val="24"/>
                     </w:rPr>
@@ -8085,7 +8076,7 @@
                       <w:tab w:val="left" w:pos="4305"/>
                     </w:tabs>
                     <w:rPr>
-                      <w:rFonts w:ascii="TH SarabunPSK" w:hAnsi="TH SarabunPSK" w:cs="TH SarabunPSK" w:hint="cs"/>
+                      <w:rFonts w:ascii="TH SarabunPSK" w:hAnsi="TH SarabunPSK" w:cs="TH SarabunPSK"/>
                       <w:sz w:val="24"/>
                       <w:szCs w:val="24"/>
                       <w:u w:val="dotted"/>
@@ -8155,7 +8146,7 @@
                       <w:tab w:val="left" w:pos="4283"/>
                     </w:tabs>
                     <w:rPr>
-                      <w:rFonts w:ascii="TH SarabunPSK" w:hAnsi="TH SarabunPSK" w:cs="TH SarabunPSK" w:hint="cs"/>
+                      <w:rFonts w:ascii="TH SarabunPSK" w:hAnsi="TH SarabunPSK" w:cs="TH SarabunPSK"/>
                       <w:sz w:val="24"/>
                       <w:szCs w:val="24"/>
                     </w:rPr>
@@ -8223,7 +8214,7 @@
                 <w:p>
                   <w:pPr>
                     <w:rPr>
-                      <w:rFonts w:ascii="TH SarabunPSK" w:hAnsi="TH SarabunPSK" w:cs="TH SarabunPSK" w:hint="cs"/>
+                      <w:rFonts w:ascii="TH SarabunPSK" w:hAnsi="TH SarabunPSK" w:cs="TH SarabunPSK"/>
                       <w:sz w:val="24"/>
                       <w:szCs w:val="24"/>
                     </w:rPr>
@@ -8281,7 +8272,7 @@
           <w:p>
             <w:pPr>
               <w:rPr>
-                <w:rFonts w:ascii="TH SarabunPSK" w:hAnsi="TH SarabunPSK" w:cs="TH SarabunPSK" w:hint="cs"/>
+                <w:rFonts w:ascii="TH SarabunPSK" w:hAnsi="TH SarabunPSK" w:cs="TH SarabunPSK"/>
                 <w:sz w:val="24"/>
                 <w:szCs w:val="24"/>
               </w:rPr>
@@ -8297,14 +8288,14 @@
           <w:tcPr>
             <w:tcW w:w="1750" w:type="dxa"/>
             <w:tcBorders>
-              <w:left w:val="single" w:sz="8" w:space="0" w:color="000000"/>
+              <w:left w:val="single" w:sz="8" w:space="0" w:color="000000" w:themeColor="text1"/>
               <w:right w:val="nil"/>
             </w:tcBorders>
           </w:tcPr>
           <w:p>
             <w:pPr>
               <w:rPr>
-                <w:rFonts w:ascii="TH SarabunPSK" w:hAnsi="TH SarabunPSK" w:cs="TH SarabunPSK" w:hint="cs"/>
+                <w:rFonts w:ascii="TH SarabunPSK" w:hAnsi="TH SarabunPSK" w:cs="TH SarabunPSK"/>
                 <w:sz w:val="24"/>
                 <w:szCs w:val="24"/>
               </w:rPr>
@@ -8316,13 +8307,14 @@
                 <w:szCs w:val="24"/>
                 <w:cs/>
               </w:rPr>
+              <w:lastRenderedPageBreak/>
               <w:t>๗.</w:t>
             </w:r>
           </w:p>
           <w:p>
             <w:pPr>
               <w:rPr>
-                <w:rFonts w:ascii="TH SarabunPSK" w:hAnsi="TH SarabunPSK" w:cs="TH SarabunPSK" w:hint="cs"/>
+                <w:rFonts w:ascii="TH SarabunPSK" w:hAnsi="TH SarabunPSK" w:cs="TH SarabunPSK"/>
                 <w:sz w:val="24"/>
                 <w:szCs w:val="24"/>
               </w:rPr>
@@ -8356,7 +8348,7 @@
           <w:p>
             <w:pPr>
               <w:rPr>
-                <w:rFonts w:ascii="TH SarabunPSK" w:hAnsi="TH SarabunPSK" w:cs="TH SarabunPSK" w:hint="cs"/>
+                <w:rFonts w:ascii="TH SarabunPSK" w:hAnsi="TH SarabunPSK" w:cs="TH SarabunPSK"/>
                 <w:sz w:val="24"/>
                 <w:szCs w:val="24"/>
               </w:rPr>
@@ -8374,7 +8366,7 @@
           <w:p>
             <w:pPr>
               <w:rPr>
-                <w:rFonts w:ascii="TH SarabunPSK" w:hAnsi="TH SarabunPSK" w:cs="TH SarabunPSK" w:hint="cs"/>
+                <w:rFonts w:ascii="TH SarabunPSK" w:hAnsi="TH SarabunPSK" w:cs="TH SarabunPSK"/>
                 <w:sz w:val="24"/>
                 <w:szCs w:val="24"/>
               </w:rPr>
@@ -8386,7 +8378,7 @@
             <w:tcW w:w="5092" w:type="dxa"/>
             <w:tcBorders>
               <w:left w:val="nil"/>
-              <w:right w:val="single" w:sz="8" w:space="0" w:color="000000"/>
+              <w:right w:val="single" w:sz="8" w:space="0" w:color="000000" w:themeColor="text1"/>
             </w:tcBorders>
           </w:tcPr>
           <w:tbl>
@@ -8401,6 +8393,7 @@
                 <w:insideH w:val="none" w:sz="0" w:space="0" w:color="auto"/>
                 <w:insideV w:val="none" w:sz="0" w:space="0" w:color="auto"/>
               </w:tblBorders>
+              <w:tblLayout w:type="fixed"/>
               <w:tblLook w:val="04A0" w:firstRow="1" w:lastRow="0" w:firstColumn="1" w:lastColumn="0" w:noHBand="0" w:noVBand="1"/>
             </w:tblPr>
             <w:tblGrid>
@@ -8414,7 +8407,7 @@
                 <w:p>
                   <w:pPr>
                     <w:rPr>
-                      <w:rFonts w:ascii="TH SarabunPSK" w:hAnsi="TH SarabunPSK" w:cs="TH SarabunPSK" w:hint="cs"/>
+                      <w:rFonts w:ascii="TH SarabunPSK" w:hAnsi="TH SarabunPSK" w:cs="TH SarabunPSK"/>
                       <w:sz w:val="24"/>
                       <w:szCs w:val="24"/>
                     </w:rPr>
@@ -8430,7 +8423,7 @@
                 <w:p>
                   <w:pPr>
                     <w:rPr>
-                      <w:rFonts w:ascii="TH SarabunPSK" w:hAnsi="TH SarabunPSK" w:cs="TH SarabunPSK" w:hint="cs"/>
+                      <w:rFonts w:ascii="TH SarabunPSK" w:hAnsi="TH SarabunPSK" w:cs="TH SarabunPSK"/>
                       <w:sz w:val="24"/>
                       <w:szCs w:val="24"/>
                     </w:rPr>
@@ -8446,7 +8439,7 @@
                 <w:p>
                   <w:pPr>
                     <w:rPr>
-                      <w:rFonts w:ascii="TH SarabunPSK" w:hAnsi="TH SarabunPSK" w:cs="TH SarabunPSK" w:hint="cs"/>
+                      <w:rFonts w:ascii="TH SarabunPSK" w:hAnsi="TH SarabunPSK" w:cs="TH SarabunPSK"/>
                       <w:sz w:val="24"/>
                       <w:szCs w:val="24"/>
                     </w:rPr>
@@ -8508,7 +8501,7 @@
                 <w:p>
                   <w:pPr>
                     <w:rPr>
-                      <w:rFonts w:ascii="TH SarabunPSK" w:hAnsi="TH SarabunPSK" w:cs="TH SarabunPSK" w:hint="cs"/>
+                      <w:rFonts w:ascii="TH SarabunPSK" w:hAnsi="TH SarabunPSK" w:cs="TH SarabunPSK"/>
                       <w:sz w:val="24"/>
                       <w:szCs w:val="24"/>
                     </w:rPr>
@@ -8573,7 +8566,7 @@
                 <w:p>
                   <w:pPr>
                     <w:rPr>
-                      <w:rFonts w:ascii="TH SarabunPSK" w:hAnsi="TH SarabunPSK" w:cs="TH SarabunPSK" w:hint="cs"/>
+                      <w:rFonts w:ascii="TH SarabunPSK" w:hAnsi="TH SarabunPSK" w:cs="TH SarabunPSK"/>
                       <w:sz w:val="24"/>
                       <w:szCs w:val="24"/>
                     </w:rPr>
@@ -8631,7 +8624,7 @@
           <w:p>
             <w:pPr>
               <w:rPr>
-                <w:rFonts w:ascii="TH SarabunPSK" w:hAnsi="TH SarabunPSK" w:cs="TH SarabunPSK" w:hint="cs"/>
+                <w:rFonts w:ascii="TH SarabunPSK" w:hAnsi="TH SarabunPSK" w:cs="TH SarabunPSK"/>
                 <w:sz w:val="24"/>
                 <w:szCs w:val="24"/>
               </w:rPr>
@@ -8683,7 +8676,7 @@
         <v:path o:extrusionok="f" gradientshapeok="t" o:connecttype="rect"/>
         <o:lock v:ext="edit" aspectratio="t"/>
       </v:shapetype>
-      <v:shape id="_x0000_i1266" type="#_x0000_t75" style="width:27.75pt;height:19.5pt;visibility:visible;mso-wrap-style:square" o:bullet="t">
+      <v:shape id="_x0000_i1025" type="#_x0000_t75" style="width:27.85pt;height:19.5pt;visibility:visible;mso-wrap-style:square" o:bullet="t">
         <v:imagedata r:id="rId1" o:title=""/>
         <o:lock v:ext="edit" aspectratio="f"/>
       </v:shape>
@@ -9288,19 +9281,19 @@
       </w:rPr>
     </w:lvl>
   </w:abstractNum>
-  <w:num w:numId="1" w16cid:durableId="1040473599">
+  <w:num w:numId="1" w16cid:durableId="379744143">
     <w:abstractNumId w:val="0"/>
   </w:num>
-  <w:num w:numId="2" w16cid:durableId="887498656">
+  <w:num w:numId="2" w16cid:durableId="301885245">
     <w:abstractNumId w:val="4"/>
   </w:num>
-  <w:num w:numId="3" w16cid:durableId="585186626">
+  <w:num w:numId="3" w16cid:durableId="97875220">
     <w:abstractNumId w:val="2"/>
   </w:num>
-  <w:num w:numId="4" w16cid:durableId="649751990">
+  <w:num w:numId="4" w16cid:durableId="930971496">
     <w:abstractNumId w:val="1"/>
   </w:num>
-  <w:num w:numId="5" w16cid:durableId="310140504">
+  <w:num w:numId="5" w16cid:durableId="560404765">
     <w:abstractNumId w:val="3"/>
   </w:num>
 </w:numbering>
@@ -9713,6 +9706,7 @@
   <w:style w:type="character" w:default="1" w:styleId="DefaultParagraphFont">
     <w:name w:val="Default Paragraph Font"/>
     <w:uiPriority w:val="1"/>
+    <w:semiHidden/>
     <w:unhideWhenUsed/>
   </w:style>
   <w:style w:type="table" w:default="1" w:styleId="TableNormal">
@@ -10072,6 +10066,15 @@
 </file>
 
 <file path=customXml/item1.xml><?xml version="1.0" encoding="utf-8"?>
+<?mso-contentType ?>
+<FormTemplates xmlns="http://schemas.microsoft.com/sharepoint/v3/contenttype/forms">
+  <Display>DocumentLibraryForm</Display>
+  <Edit>DocumentLibraryForm</Edit>
+  <New>DocumentLibraryForm</New>
+</FormTemplates>
+</file>
+
+<file path=customXml/item2.xml><?xml version="1.0" encoding="utf-8"?>
 <p:properties xmlns:p="http://schemas.microsoft.com/office/2006/metadata/properties" xmlns:xsi="http://www.w3.org/2001/XMLSchema-instance" xmlns:pc="http://schemas.microsoft.com/office/infopath/2007/PartnerControls">
   <documentManagement>
     <No xmlns="414e5bca-a02e-4703-a2f6-b804edbbbde5">1</No>
@@ -10084,18 +10087,13 @@
 </p:properties>
 </file>
 
-<file path=customXml/item2.xml><?xml version="1.0" encoding="utf-8"?>
-<?mso-contentType ?>
-<FormTemplates xmlns="http://schemas.microsoft.com/sharepoint/v3/contenttype/forms">
-  <Display>DocumentLibraryForm</Display>
-  <Edit>DocumentLibraryForm</Edit>
-  <New>DocumentLibraryForm</New>
-</FormTemplates>
+<file path=customXml/item3.xml><?xml version="1.0" encoding="utf-8"?>
+<b:Sources xmlns:b="http://schemas.openxmlformats.org/officeDocument/2006/bibliography" xmlns="http://schemas.openxmlformats.org/officeDocument/2006/bibliography" SelectedStyle="\APASixthEditionOfficeOnline.xsl" StyleName="APA" Version="6"/>
 </file>
 
-<file path=customXml/item3.xml><?xml version="1.0" encoding="utf-8"?>
-<ct:contentTypeSchema xmlns:ct="http://schemas.microsoft.com/office/2006/metadata/contentType" xmlns:ma="http://schemas.microsoft.com/office/2006/metadata/properties/metaAttributes" ct:_="" ma:_="" ma:contentTypeName="เอกสาร" ma:contentTypeID="0x01010075D42EA7BB2BBF49AA0FEFFF9433D259" ma:contentTypeVersion="15" ma:contentTypeDescription="สร้างเอกสารใหม่" ma:contentTypeScope="" ma:versionID="e9f56ff211aea7590fd2d7d9e599280b">
-  <xsd:schema xmlns:xsd="http://www.w3.org/2001/XMLSchema" xmlns:xs="http://www.w3.org/2001/XMLSchema" xmlns:p="http://schemas.microsoft.com/office/2006/metadata/properties" xmlns:ns2="414e5bca-a02e-4703-a2f6-b804edbbbde5" xmlns:ns3="355cb253-f107-4e7e-81be-4174c03877e3" targetNamespace="http://schemas.microsoft.com/office/2006/metadata/properties" ma:root="true" ma:fieldsID="8e91b1028d9bdb8756556a7185f0df94" ns2:_="" ns3:_="">
+<file path=customXml/item4.xml><?xml version="1.0" encoding="utf-8"?>
+<ct:contentTypeSchema xmlns:ct="http://schemas.microsoft.com/office/2006/metadata/contentType" xmlns:ma="http://schemas.microsoft.com/office/2006/metadata/properties/metaAttributes" ct:_="" ma:_="" ma:contentTypeName="Document" ma:contentTypeID="0x01010075D42EA7BB2BBF49AA0FEFFF9433D259" ma:contentTypeVersion="15" ma:contentTypeDescription="Create a new document." ma:contentTypeScope="" ma:versionID="2578907005a0ab3e386f248f68dce009">
+  <xsd:schema xmlns:xsd="http://www.w3.org/2001/XMLSchema" xmlns:xs="http://www.w3.org/2001/XMLSchema" xmlns:p="http://schemas.microsoft.com/office/2006/metadata/properties" xmlns:ns2="414e5bca-a02e-4703-a2f6-b804edbbbde5" xmlns:ns3="355cb253-f107-4e7e-81be-4174c03877e3" targetNamespace="http://schemas.microsoft.com/office/2006/metadata/properties" ma:root="true" ma:fieldsID="32c9bf7a146315f8955c282494d18a5f" ns2:_="" ns3:_="">
     <xsd:import namespace="414e5bca-a02e-4703-a2f6-b804edbbbde5"/>
     <xsd:import namespace="355cb253-f107-4e7e-81be-4174c03877e3"/>
     <xsd:element name="properties">
@@ -10148,7 +10146,7 @@
         <xsd:restriction base="dms:Text"/>
       </xsd:simpleType>
     </xsd:element>
-    <xsd:element name="lcf76f155ced4ddcb4097134ff3c332f" ma:index="13" nillable="true" ma:taxonomy="true" ma:internalName="lcf76f155ced4ddcb4097134ff3c332f" ma:taxonomyFieldName="MediaServiceImageTags" ma:displayName="แท็กรูป" ma:readOnly="false" ma:fieldId="{5cf76f15-5ced-4ddc-b409-7134ff3c332f}" ma:taxonomyMulti="true" ma:sspId="b24dfe13-58a3-4118-8e0c-23d55a40519f" ma:termSetId="09814cd3-568e-fe90-9814-8d621ff8fb84" ma:anchorId="fba54fb3-c3e1-fe81-a776-ca4b69148c4d" ma:open="true" ma:isKeyword="false">
+    <xsd:element name="lcf76f155ced4ddcb4097134ff3c332f" ma:index="13" nillable="true" ma:taxonomy="true" ma:internalName="lcf76f155ced4ddcb4097134ff3c332f" ma:taxonomyFieldName="MediaServiceImageTags" ma:displayName="Image Tags" ma:readOnly="false" ma:fieldId="{5cf76f15-5ced-4ddc-b409-7134ff3c332f}" ma:taxonomyMulti="true" ma:sspId="b24dfe13-58a3-4118-8e0c-23d55a40519f" ma:termSetId="09814cd3-568e-fe90-9814-8d621ff8fb84" ma:anchorId="fba54fb3-c3e1-fe81-a776-ca4b69148c4d" ma:open="true" ma:isKeyword="false">
       <xsd:complexType>
         <xsd:sequence>
           <xsd:element ref="pc:Terms" minOccurs="0" maxOccurs="1"/>
@@ -10224,8 +10222,8 @@
         <xsd:element ref="dc:creator" minOccurs="0" maxOccurs="1"/>
         <xsd:element ref="dcterms:created" minOccurs="0" maxOccurs="1"/>
         <xsd:element ref="dc:identifier" minOccurs="0" maxOccurs="1"/>
-        <xsd:element name="contentType" minOccurs="0" maxOccurs="1" type="xsd:string" ma:index="0" ma:displayName="ชนิดเนื้อหา"/>
-        <xsd:element ref="dc:title" minOccurs="0" maxOccurs="1" ma:index="4" ma:displayName="ชื่อเรื่อง"/>
+        <xsd:element name="contentType" minOccurs="0" maxOccurs="1" type="xsd:string" ma:index="0" ma:displayName="Content Type"/>
+        <xsd:element ref="dc:title" minOccurs="0" maxOccurs="1" ma:index="4" ma:displayName="Title"/>
         <xsd:element ref="dc:subject" minOccurs="0" maxOccurs="1"/>
         <xsd:element ref="dc:description" minOccurs="0" maxOccurs="1"/>
         <xsd:element name="keywords" minOccurs="0" maxOccurs="1" type="xsd:string"/>
@@ -10315,6 +10313,14 @@
 </file>
 
 <file path=customXml/itemProps1.xml><?xml version="1.0" encoding="utf-8"?>
+<ds:datastoreItem xmlns:ds="http://schemas.openxmlformats.org/officeDocument/2006/customXml" ds:itemID="{EA3614B6-1221-4DD7-9303-DCAAE59AB834}">
+  <ds:schemaRefs>
+    <ds:schemaRef ds:uri="http://schemas.microsoft.com/sharepoint/v3/contenttype/forms"/>
+  </ds:schemaRefs>
+</ds:datastoreItem>
+</file>
+
+<file path=customXml/itemProps2.xml><?xml version="1.0" encoding="utf-8"?>
 <ds:datastoreItem xmlns:ds="http://schemas.openxmlformats.org/officeDocument/2006/customXml" ds:itemID="{EF0A88AC-11AB-4CFE-8F78-5F5736C55423}">
   <ds:schemaRefs>
     <ds:schemaRef ds:uri="http://schemas.microsoft.com/office/2006/metadata/properties"/>
@@ -10325,16 +10331,16 @@
 </ds:datastoreItem>
 </file>
 
-<file path=customXml/itemProps2.xml><?xml version="1.0" encoding="utf-8"?>
-<ds:datastoreItem xmlns:ds="http://schemas.openxmlformats.org/officeDocument/2006/customXml" ds:itemID="{EA3614B6-1221-4DD7-9303-DCAAE59AB834}">
+<file path=customXml/itemProps3.xml><?xml version="1.0" encoding="utf-8"?>
+<ds:datastoreItem xmlns:ds="http://schemas.openxmlformats.org/officeDocument/2006/customXml" ds:itemID="{5D175997-1E9B-402A-A0AD-9E5256C74A80}">
   <ds:schemaRefs>
-    <ds:schemaRef ds:uri="http://schemas.microsoft.com/sharepoint/v3/contenttype/forms"/>
+    <ds:schemaRef ds:uri="http://schemas.openxmlformats.org/officeDocument/2006/bibliography"/>
   </ds:schemaRefs>
 </ds:datastoreItem>
 </file>
 
-<file path=customXml/itemProps3.xml><?xml version="1.0" encoding="utf-8"?>
-<ds:datastoreItem xmlns:ds="http://schemas.openxmlformats.org/officeDocument/2006/customXml" ds:itemID="{A9773DD7-4B1D-4044-9114-BB976584E6D4}">
+<file path=customXml/itemProps4.xml><?xml version="1.0" encoding="utf-8"?>
+<ds:datastoreItem xmlns:ds="http://schemas.openxmlformats.org/officeDocument/2006/customXml" ds:itemID="{255074F1-08FB-49A4-B4BC-6555CFDB2A0E}">
   <ds:schemaRefs>
     <ds:schemaRef ds:uri="http://schemas.microsoft.com/office/2006/metadata/contentType"/>
     <ds:schemaRef ds:uri="http://schemas.microsoft.com/office/2006/metadata/properties/metaAttributes"/>

</xml_diff>